<commit_message>
* se agregaron los prototipos en el doc de requisitos
</commit_message>
<xml_diff>
--- a/Desarrollo/SVO/Documentos/SVO_DR.docx
+++ b/Desarrollo/SVO/Documentos/SVO_DR.docx
@@ -243,7 +243,14 @@
           <w:rFonts w:ascii="Constantia" w:hAnsi="Constantia"/>
           <w:color w:val="1F4E79" w:themeColor="accent5" w:themeShade="80"/>
         </w:rPr>
-        <w:t>1.0</w:t>
+        <w:t>2</w:t>
+      </w:r>
+      <w:r>
+        <w:rPr>
+          <w:rFonts w:ascii="Constantia" w:hAnsi="Constantia"/>
+          <w:color w:val="1F4E79" w:themeColor="accent5" w:themeShade="80"/>
+        </w:rPr>
+        <w:t>.0</w:t>
       </w:r>
     </w:p>
     <w:p>
@@ -615,13 +622,7 @@
               <w:rPr>
                 <w:rFonts w:ascii="Verdana" w:hAnsi="Verdana"/>
               </w:rPr>
-              <w:t>09</w:t>
-            </w:r>
-            <w:r>
-              <w:rPr>
-                <w:rFonts w:ascii="Verdana" w:hAnsi="Verdana"/>
-              </w:rPr>
-              <w:t>/2016</w:t>
+              <w:t>09/2017</w:t>
             </w:r>
           </w:p>
         </w:tc>
@@ -706,6 +707,12 @@
                 <w:rFonts w:ascii="Verdana" w:hAnsi="Verdana"/>
               </w:rPr>
             </w:pPr>
+            <w:r>
+              <w:rPr>
+                <w:rFonts w:ascii="Verdana" w:hAnsi="Verdana"/>
+              </w:rPr>
+              <w:t>05/10/2017</w:t>
+            </w:r>
           </w:p>
         </w:tc>
         <w:tc>
@@ -721,6 +728,12 @@
                 <w:rFonts w:ascii="Verdana" w:hAnsi="Verdana"/>
               </w:rPr>
             </w:pPr>
+            <w:r>
+              <w:rPr>
+                <w:rFonts w:ascii="Verdana" w:hAnsi="Verdana"/>
+              </w:rPr>
+              <w:t>2.0</w:t>
+            </w:r>
           </w:p>
         </w:tc>
         <w:tc>
@@ -736,6 +749,20 @@
                 <w:rFonts w:ascii="Verdana" w:hAnsi="Verdana"/>
               </w:rPr>
             </w:pPr>
+            <w:proofErr w:type="gramStart"/>
+            <w:r>
+              <w:rPr>
+                <w:rFonts w:ascii="Verdana" w:hAnsi="Verdana"/>
+              </w:rPr>
+              <w:t>Re-estructuración</w:t>
+            </w:r>
+            <w:proofErr w:type="gramEnd"/>
+            <w:r>
+              <w:rPr>
+                <w:rFonts w:ascii="Verdana" w:hAnsi="Verdana"/>
+              </w:rPr>
+              <w:t xml:space="preserve"> de todo el documento de requisitos.</w:t>
+            </w:r>
           </w:p>
         </w:tc>
         <w:tc>
@@ -751,6 +778,12 @@
                 <w:rFonts w:ascii="Verdana" w:hAnsi="Verdana"/>
               </w:rPr>
             </w:pPr>
+            <w:r>
+              <w:rPr>
+                <w:rFonts w:ascii="Verdana" w:hAnsi="Verdana"/>
+              </w:rPr>
+              <w:t>Equipo de desarrollo</w:t>
+            </w:r>
           </w:p>
         </w:tc>
       </w:tr>
@@ -1390,7 +1423,6 @@
           <w:color w:val="1F4E79" w:themeColor="accent5" w:themeShade="80"/>
           <w:szCs w:val="36"/>
         </w:rPr>
-        <w:lastRenderedPageBreak/>
         <w:t>Tabla de Contenidos</w:t>
       </w:r>
     </w:p>
@@ -1478,8 +1510,6 @@
           <w:szCs w:val="22"/>
         </w:rPr>
       </w:pPr>
-      <w:bookmarkStart w:id="0" w:name="_GoBack"/>
-      <w:bookmarkEnd w:id="0"/>
     </w:p>
     <w:p>
       <w:pPr>
@@ -1913,16 +1943,6 @@
     </w:p>
     <w:p>
       <w:pPr>
-        <w:rPr>
-          <w:rFonts w:asciiTheme="majorHAnsi" w:hAnsiTheme="majorHAnsi"/>
-          <w:b/>
-          <w:sz w:val="22"/>
-          <w:szCs w:val="22"/>
-        </w:rPr>
-      </w:pPr>
-    </w:p>
-    <w:p>
-      <w:pPr>
         <w:pStyle w:val="Ttulo"/>
         <w:spacing w:before="360" w:after="160"/>
         <w:rPr>
@@ -1949,16 +1969,7 @@
           <w:sz w:val="32"/>
           <w:szCs w:val="32"/>
         </w:rPr>
-        <w:t xml:space="preserve">de </w:t>
-      </w:r>
-      <w:r>
-        <w:rPr>
-          <w:rFonts w:ascii="Verdana" w:hAnsi="Verdana"/>
-          <w:color w:val="2E74B5" w:themeColor="accent5" w:themeShade="BF"/>
-          <w:sz w:val="32"/>
-          <w:szCs w:val="32"/>
-        </w:rPr>
-        <w:t>ventas Online</w:t>
+        <w:t>de ventas Online</w:t>
       </w:r>
     </w:p>
     <w:p>
@@ -2014,10 +2025,1042 @@
     <w:p>
       <w:pPr>
         <w:pStyle w:val="Prrafodelista"/>
-        <w:numPr>
-          <w:ilvl w:val="2"/>
-          <w:numId w:val="1"/>
-        </w:numPr>
+        <w:ind w:left="792"/>
+        <w:jc w:val="both"/>
+        <w:rPr>
+          <w:rFonts w:asciiTheme="minorHAnsi" w:hAnsiTheme="minorHAnsi" w:cstheme="minorHAnsi"/>
+          <w:b/>
+          <w:sz w:val="24"/>
+          <w:szCs w:val="24"/>
+        </w:rPr>
+      </w:pPr>
+    </w:p>
+    <w:tbl>
+      <w:tblPr>
+        <w:tblStyle w:val="Tablaconcuadrcula"/>
+        <w:tblW w:w="9214" w:type="dxa"/>
+        <w:tblInd w:w="-5" w:type="dxa"/>
+        <w:tblLook w:val="04A0" w:firstRow="1" w:lastRow="0" w:firstColumn="1" w:lastColumn="0" w:noHBand="0" w:noVBand="1"/>
+      </w:tblPr>
+      <w:tblGrid>
+        <w:gridCol w:w="709"/>
+        <w:gridCol w:w="1843"/>
+        <w:gridCol w:w="3841"/>
+        <w:gridCol w:w="2821"/>
+      </w:tblGrid>
+      <w:tr>
+        <w:tc>
+          <w:tcPr>
+            <w:tcW w:w="709" w:type="dxa"/>
+            <w:tcBorders>
+              <w:bottom w:val="single" w:sz="4" w:space="0" w:color="auto"/>
+            </w:tcBorders>
+            <w:shd w:val="clear" w:color="auto" w:fill="FFF2CC" w:themeFill="accent4" w:themeFillTint="33"/>
+            <w:vAlign w:val="center"/>
+          </w:tcPr>
+          <w:p>
+            <w:pPr>
+              <w:pStyle w:val="Prrafodelista"/>
+              <w:ind w:left="0"/>
+              <w:jc w:val="center"/>
+              <w:rPr>
+                <w:rFonts w:asciiTheme="minorHAnsi" w:hAnsiTheme="minorHAnsi" w:cstheme="minorHAnsi"/>
+                <w:b/>
+                <w:sz w:val="24"/>
+                <w:szCs w:val="24"/>
+              </w:rPr>
+            </w:pPr>
+            <w:r>
+              <w:rPr>
+                <w:rFonts w:asciiTheme="minorHAnsi" w:hAnsiTheme="minorHAnsi" w:cstheme="minorHAnsi"/>
+                <w:b/>
+                <w:sz w:val="24"/>
+                <w:szCs w:val="24"/>
+              </w:rPr>
+              <w:t>ID</w:t>
+            </w:r>
+          </w:p>
+        </w:tc>
+        <w:tc>
+          <w:tcPr>
+            <w:tcW w:w="1843" w:type="dxa"/>
+            <w:shd w:val="clear" w:color="auto" w:fill="FFF2CC" w:themeFill="accent4" w:themeFillTint="33"/>
+            <w:vAlign w:val="center"/>
+          </w:tcPr>
+          <w:p>
+            <w:pPr>
+              <w:pStyle w:val="Prrafodelista"/>
+              <w:ind w:left="0"/>
+              <w:jc w:val="center"/>
+              <w:rPr>
+                <w:rFonts w:asciiTheme="minorHAnsi" w:hAnsiTheme="minorHAnsi" w:cstheme="minorHAnsi"/>
+                <w:b/>
+                <w:sz w:val="24"/>
+                <w:szCs w:val="24"/>
+              </w:rPr>
+            </w:pPr>
+            <w:r>
+              <w:rPr>
+                <w:rFonts w:asciiTheme="minorHAnsi" w:hAnsiTheme="minorHAnsi" w:cstheme="minorHAnsi"/>
+                <w:b/>
+                <w:sz w:val="24"/>
+                <w:szCs w:val="24"/>
+              </w:rPr>
+              <w:t>Requerimiento</w:t>
+            </w:r>
+          </w:p>
+        </w:tc>
+        <w:tc>
+          <w:tcPr>
+            <w:tcW w:w="3841" w:type="dxa"/>
+            <w:shd w:val="clear" w:color="auto" w:fill="FFF2CC" w:themeFill="accent4" w:themeFillTint="33"/>
+            <w:vAlign w:val="center"/>
+          </w:tcPr>
+          <w:p>
+            <w:pPr>
+              <w:pStyle w:val="Prrafodelista"/>
+              <w:ind w:left="0"/>
+              <w:jc w:val="center"/>
+              <w:rPr>
+                <w:rFonts w:asciiTheme="minorHAnsi" w:hAnsiTheme="minorHAnsi" w:cstheme="minorHAnsi"/>
+                <w:b/>
+                <w:sz w:val="24"/>
+                <w:szCs w:val="24"/>
+              </w:rPr>
+            </w:pPr>
+            <w:r>
+              <w:rPr>
+                <w:rFonts w:asciiTheme="minorHAnsi" w:hAnsiTheme="minorHAnsi" w:cstheme="minorHAnsi"/>
+                <w:b/>
+                <w:sz w:val="24"/>
+                <w:szCs w:val="24"/>
+              </w:rPr>
+              <w:t>Detalle</w:t>
+            </w:r>
+          </w:p>
+        </w:tc>
+        <w:tc>
+          <w:tcPr>
+            <w:tcW w:w="2821" w:type="dxa"/>
+            <w:shd w:val="clear" w:color="auto" w:fill="FFF2CC" w:themeFill="accent4" w:themeFillTint="33"/>
+            <w:vAlign w:val="center"/>
+          </w:tcPr>
+          <w:p>
+            <w:pPr>
+              <w:pStyle w:val="Prrafodelista"/>
+              <w:ind w:left="0"/>
+              <w:jc w:val="center"/>
+              <w:rPr>
+                <w:rFonts w:asciiTheme="minorHAnsi" w:hAnsiTheme="minorHAnsi" w:cstheme="minorHAnsi"/>
+                <w:b/>
+                <w:sz w:val="24"/>
+                <w:szCs w:val="24"/>
+              </w:rPr>
+            </w:pPr>
+            <w:r>
+              <w:rPr>
+                <w:rFonts w:asciiTheme="minorHAnsi" w:hAnsiTheme="minorHAnsi" w:cstheme="minorHAnsi"/>
+                <w:b/>
+                <w:sz w:val="24"/>
+                <w:szCs w:val="24"/>
+              </w:rPr>
+              <w:t>Variables</w:t>
+            </w:r>
+          </w:p>
+        </w:tc>
+      </w:tr>
+      <w:tr>
+        <w:tc>
+          <w:tcPr>
+            <w:tcW w:w="709" w:type="dxa"/>
+            <w:shd w:val="clear" w:color="auto" w:fill="E2EFD9" w:themeFill="accent6" w:themeFillTint="33"/>
+            <w:vAlign w:val="center"/>
+          </w:tcPr>
+          <w:p>
+            <w:pPr>
+              <w:pStyle w:val="Prrafodelista"/>
+              <w:ind w:left="0"/>
+              <w:jc w:val="both"/>
+              <w:rPr>
+                <w:rFonts w:asciiTheme="minorHAnsi" w:hAnsiTheme="minorHAnsi" w:cstheme="minorHAnsi"/>
+                <w:b/>
+                <w:sz w:val="24"/>
+                <w:szCs w:val="24"/>
+              </w:rPr>
+            </w:pPr>
+            <w:r>
+              <w:rPr>
+                <w:rFonts w:asciiTheme="minorHAnsi" w:hAnsiTheme="minorHAnsi" w:cstheme="minorHAnsi"/>
+                <w:b/>
+                <w:sz w:val="24"/>
+                <w:szCs w:val="24"/>
+              </w:rPr>
+              <w:t>RF01</w:t>
+            </w:r>
+          </w:p>
+        </w:tc>
+        <w:tc>
+          <w:tcPr>
+            <w:tcW w:w="1843" w:type="dxa"/>
+            <w:vAlign w:val="center"/>
+          </w:tcPr>
+          <w:p>
+            <w:pPr>
+              <w:pStyle w:val="Prrafodelista"/>
+              <w:ind w:left="0"/>
+              <w:jc w:val="both"/>
+              <w:rPr>
+                <w:rFonts w:asciiTheme="minorHAnsi" w:hAnsiTheme="minorHAnsi" w:cstheme="minorHAnsi"/>
+                <w:sz w:val="24"/>
+                <w:szCs w:val="24"/>
+              </w:rPr>
+            </w:pPr>
+            <w:r>
+              <w:rPr>
+                <w:rFonts w:asciiTheme="minorHAnsi" w:hAnsiTheme="minorHAnsi" w:cstheme="minorHAnsi"/>
+                <w:sz w:val="24"/>
+                <w:szCs w:val="24"/>
+              </w:rPr>
+              <w:t>Autentificación de usuario.</w:t>
+            </w:r>
+          </w:p>
+        </w:tc>
+        <w:tc>
+          <w:tcPr>
+            <w:tcW w:w="3841" w:type="dxa"/>
+            <w:vAlign w:val="center"/>
+          </w:tcPr>
+          <w:p>
+            <w:pPr>
+              <w:jc w:val="both"/>
+              <w:rPr>
+                <w:rFonts w:asciiTheme="minorHAnsi" w:hAnsiTheme="minorHAnsi" w:cstheme="minorHAnsi"/>
+                <w:sz w:val="24"/>
+                <w:szCs w:val="24"/>
+              </w:rPr>
+            </w:pPr>
+            <w:r>
+              <w:rPr>
+                <w:rFonts w:asciiTheme="minorHAnsi" w:hAnsiTheme="minorHAnsi" w:cstheme="minorHAnsi"/>
+                <w:sz w:val="24"/>
+                <w:szCs w:val="24"/>
+              </w:rPr>
+              <w:t>El sistema deberá poder verificar la autentificación de ingreso a este por parte de los usuarios autorizados.</w:t>
+            </w:r>
+          </w:p>
+        </w:tc>
+        <w:tc>
+          <w:tcPr>
+            <w:tcW w:w="2821" w:type="dxa"/>
+            <w:vAlign w:val="center"/>
+          </w:tcPr>
+          <w:p>
+            <w:pPr>
+              <w:pStyle w:val="Prrafodelista"/>
+              <w:numPr>
+                <w:ilvl w:val="0"/>
+                <w:numId w:val="2"/>
+              </w:numPr>
+              <w:ind w:left="310"/>
+              <w:jc w:val="both"/>
+              <w:rPr>
+                <w:rFonts w:asciiTheme="minorHAnsi" w:hAnsiTheme="minorHAnsi" w:cstheme="minorHAnsi"/>
+                <w:sz w:val="24"/>
+                <w:szCs w:val="24"/>
+              </w:rPr>
+            </w:pPr>
+            <w:r>
+              <w:rPr>
+                <w:rFonts w:asciiTheme="minorHAnsi" w:hAnsiTheme="minorHAnsi" w:cstheme="minorHAnsi"/>
+                <w:sz w:val="24"/>
+                <w:szCs w:val="24"/>
+              </w:rPr>
+              <w:t>Nombre de usuario</w:t>
+            </w:r>
+          </w:p>
+          <w:p>
+            <w:pPr>
+              <w:pStyle w:val="Prrafodelista"/>
+              <w:numPr>
+                <w:ilvl w:val="0"/>
+                <w:numId w:val="2"/>
+              </w:numPr>
+              <w:ind w:left="310"/>
+              <w:jc w:val="both"/>
+              <w:rPr>
+                <w:rFonts w:asciiTheme="minorHAnsi" w:hAnsiTheme="minorHAnsi" w:cstheme="minorHAnsi"/>
+                <w:sz w:val="24"/>
+                <w:szCs w:val="24"/>
+              </w:rPr>
+            </w:pPr>
+            <w:r>
+              <w:rPr>
+                <w:rFonts w:asciiTheme="minorHAnsi" w:hAnsiTheme="minorHAnsi" w:cstheme="minorHAnsi"/>
+                <w:sz w:val="24"/>
+                <w:szCs w:val="24"/>
+              </w:rPr>
+              <w:t>Contraseña de usuario</w:t>
+            </w:r>
+          </w:p>
+          <w:p>
+            <w:pPr>
+              <w:pStyle w:val="Prrafodelista"/>
+              <w:numPr>
+                <w:ilvl w:val="0"/>
+                <w:numId w:val="2"/>
+              </w:numPr>
+              <w:ind w:left="310"/>
+              <w:jc w:val="both"/>
+              <w:rPr>
+                <w:rFonts w:asciiTheme="minorHAnsi" w:hAnsiTheme="minorHAnsi" w:cstheme="minorHAnsi"/>
+                <w:sz w:val="24"/>
+                <w:szCs w:val="24"/>
+              </w:rPr>
+            </w:pPr>
+            <w:r>
+              <w:rPr>
+                <w:rFonts w:asciiTheme="minorHAnsi" w:hAnsiTheme="minorHAnsi" w:cstheme="minorHAnsi"/>
+                <w:sz w:val="24"/>
+                <w:szCs w:val="24"/>
+              </w:rPr>
+              <w:t>Validación de datos</w:t>
+            </w:r>
+          </w:p>
+        </w:tc>
+      </w:tr>
+      <w:tr>
+        <w:tc>
+          <w:tcPr>
+            <w:tcW w:w="709" w:type="dxa"/>
+            <w:shd w:val="clear" w:color="auto" w:fill="E2EFD9" w:themeFill="accent6" w:themeFillTint="33"/>
+            <w:vAlign w:val="center"/>
+          </w:tcPr>
+          <w:p>
+            <w:pPr>
+              <w:pStyle w:val="Prrafodelista"/>
+              <w:ind w:left="0"/>
+              <w:jc w:val="both"/>
+              <w:rPr>
+                <w:rFonts w:asciiTheme="minorHAnsi" w:hAnsiTheme="minorHAnsi" w:cstheme="minorHAnsi"/>
+                <w:b/>
+                <w:sz w:val="24"/>
+                <w:szCs w:val="24"/>
+              </w:rPr>
+            </w:pPr>
+            <w:r>
+              <w:rPr>
+                <w:rFonts w:asciiTheme="minorHAnsi" w:hAnsiTheme="minorHAnsi" w:cstheme="minorHAnsi"/>
+                <w:b/>
+                <w:sz w:val="24"/>
+                <w:szCs w:val="24"/>
+              </w:rPr>
+              <w:t>RF02</w:t>
+            </w:r>
+          </w:p>
+        </w:tc>
+        <w:tc>
+          <w:tcPr>
+            <w:tcW w:w="1843" w:type="dxa"/>
+            <w:vAlign w:val="center"/>
+          </w:tcPr>
+          <w:p>
+            <w:pPr>
+              <w:pStyle w:val="Prrafodelista"/>
+              <w:ind w:left="0"/>
+              <w:jc w:val="both"/>
+              <w:rPr>
+                <w:rFonts w:asciiTheme="minorHAnsi" w:hAnsiTheme="minorHAnsi" w:cstheme="minorHAnsi"/>
+                <w:sz w:val="24"/>
+                <w:szCs w:val="24"/>
+              </w:rPr>
+            </w:pPr>
+            <w:r>
+              <w:rPr>
+                <w:rFonts w:asciiTheme="minorHAnsi" w:hAnsiTheme="minorHAnsi" w:cstheme="minorHAnsi"/>
+                <w:sz w:val="24"/>
+                <w:szCs w:val="24"/>
+              </w:rPr>
+              <w:t>Gestión de productos</w:t>
+            </w:r>
+          </w:p>
+        </w:tc>
+        <w:tc>
+          <w:tcPr>
+            <w:tcW w:w="3841" w:type="dxa"/>
+            <w:vAlign w:val="center"/>
+          </w:tcPr>
+          <w:p>
+            <w:pPr>
+              <w:pStyle w:val="Prrafodelista"/>
+              <w:ind w:left="0"/>
+              <w:jc w:val="both"/>
+              <w:rPr>
+                <w:rFonts w:asciiTheme="minorHAnsi" w:hAnsiTheme="minorHAnsi" w:cstheme="minorHAnsi"/>
+                <w:sz w:val="24"/>
+                <w:szCs w:val="24"/>
+              </w:rPr>
+            </w:pPr>
+            <w:r>
+              <w:rPr>
+                <w:rFonts w:asciiTheme="minorHAnsi" w:hAnsiTheme="minorHAnsi" w:cstheme="minorHAnsi"/>
+                <w:sz w:val="24"/>
+                <w:szCs w:val="24"/>
+              </w:rPr>
+              <w:t xml:space="preserve">El sistema debe permitir a los administradores poder crear, modificar y eliminar información de los productos almacenados en la base de datos. </w:t>
+            </w:r>
+          </w:p>
+        </w:tc>
+        <w:tc>
+          <w:tcPr>
+            <w:tcW w:w="2821" w:type="dxa"/>
+            <w:vAlign w:val="center"/>
+          </w:tcPr>
+          <w:p>
+            <w:pPr>
+              <w:pStyle w:val="Prrafodelista"/>
+              <w:numPr>
+                <w:ilvl w:val="0"/>
+                <w:numId w:val="2"/>
+              </w:numPr>
+              <w:ind w:left="310"/>
+              <w:jc w:val="both"/>
+              <w:rPr>
+                <w:rFonts w:asciiTheme="minorHAnsi" w:hAnsiTheme="minorHAnsi" w:cstheme="minorHAnsi"/>
+                <w:sz w:val="24"/>
+                <w:szCs w:val="24"/>
+              </w:rPr>
+            </w:pPr>
+            <w:r>
+              <w:rPr>
+                <w:rFonts w:asciiTheme="minorHAnsi" w:hAnsiTheme="minorHAnsi" w:cstheme="minorHAnsi"/>
+                <w:sz w:val="24"/>
+                <w:szCs w:val="24"/>
+              </w:rPr>
+              <w:t>Opciones disponibles de:</w:t>
+            </w:r>
+          </w:p>
+          <w:p>
+            <w:pPr>
+              <w:pStyle w:val="Prrafodelista"/>
+              <w:ind w:left="310"/>
+              <w:jc w:val="both"/>
+              <w:rPr>
+                <w:rFonts w:asciiTheme="minorHAnsi" w:hAnsiTheme="minorHAnsi" w:cstheme="minorHAnsi"/>
+                <w:sz w:val="24"/>
+                <w:szCs w:val="24"/>
+              </w:rPr>
+            </w:pPr>
+            <w:r>
+              <w:rPr>
+                <w:rFonts w:asciiTheme="minorHAnsi" w:hAnsiTheme="minorHAnsi" w:cstheme="minorHAnsi"/>
+                <w:sz w:val="24"/>
+                <w:szCs w:val="24"/>
+              </w:rPr>
+              <w:t>Crear, actualizar y eliminar producto de la lista de productos.</w:t>
+            </w:r>
+          </w:p>
+        </w:tc>
+      </w:tr>
+      <w:tr>
+        <w:tc>
+          <w:tcPr>
+            <w:tcW w:w="709" w:type="dxa"/>
+            <w:shd w:val="clear" w:color="auto" w:fill="E2EFD9" w:themeFill="accent6" w:themeFillTint="33"/>
+            <w:vAlign w:val="center"/>
+          </w:tcPr>
+          <w:p>
+            <w:pPr>
+              <w:pStyle w:val="Prrafodelista"/>
+              <w:ind w:left="0"/>
+              <w:jc w:val="both"/>
+              <w:rPr>
+                <w:rFonts w:asciiTheme="minorHAnsi" w:hAnsiTheme="minorHAnsi" w:cstheme="minorHAnsi"/>
+                <w:b/>
+                <w:sz w:val="24"/>
+                <w:szCs w:val="24"/>
+              </w:rPr>
+            </w:pPr>
+            <w:r>
+              <w:rPr>
+                <w:rFonts w:asciiTheme="minorHAnsi" w:hAnsiTheme="minorHAnsi" w:cstheme="minorHAnsi"/>
+                <w:b/>
+                <w:sz w:val="24"/>
+                <w:szCs w:val="24"/>
+              </w:rPr>
+              <w:t>RF03</w:t>
+            </w:r>
+          </w:p>
+        </w:tc>
+        <w:tc>
+          <w:tcPr>
+            <w:tcW w:w="1843" w:type="dxa"/>
+            <w:vAlign w:val="center"/>
+          </w:tcPr>
+          <w:p>
+            <w:pPr>
+              <w:pStyle w:val="Prrafodelista"/>
+              <w:ind w:left="0"/>
+              <w:jc w:val="both"/>
+              <w:rPr>
+                <w:rFonts w:asciiTheme="minorHAnsi" w:hAnsiTheme="minorHAnsi" w:cstheme="minorHAnsi"/>
+                <w:sz w:val="24"/>
+                <w:szCs w:val="24"/>
+              </w:rPr>
+            </w:pPr>
+            <w:r>
+              <w:rPr>
+                <w:rFonts w:asciiTheme="minorHAnsi" w:hAnsiTheme="minorHAnsi" w:cstheme="minorHAnsi"/>
+                <w:sz w:val="24"/>
+                <w:szCs w:val="24"/>
+              </w:rPr>
+              <w:t>Búsqueda de productos</w:t>
+            </w:r>
+          </w:p>
+        </w:tc>
+        <w:tc>
+          <w:tcPr>
+            <w:tcW w:w="3841" w:type="dxa"/>
+            <w:vAlign w:val="center"/>
+          </w:tcPr>
+          <w:p>
+            <w:pPr>
+              <w:pStyle w:val="Prrafodelista"/>
+              <w:ind w:left="0"/>
+              <w:jc w:val="both"/>
+              <w:rPr>
+                <w:rFonts w:asciiTheme="minorHAnsi" w:hAnsiTheme="minorHAnsi" w:cstheme="minorHAnsi"/>
+                <w:sz w:val="24"/>
+                <w:szCs w:val="24"/>
+              </w:rPr>
+            </w:pPr>
+            <w:r>
+              <w:rPr>
+                <w:rFonts w:asciiTheme="minorHAnsi" w:hAnsiTheme="minorHAnsi" w:cstheme="minorHAnsi"/>
+                <w:sz w:val="24"/>
+                <w:szCs w:val="24"/>
+              </w:rPr>
+              <w:t>Obtención de toda la información de algún producto mediante su búsqueda.</w:t>
+            </w:r>
+          </w:p>
+        </w:tc>
+        <w:tc>
+          <w:tcPr>
+            <w:tcW w:w="2821" w:type="dxa"/>
+            <w:vAlign w:val="center"/>
+          </w:tcPr>
+          <w:p>
+            <w:pPr>
+              <w:pStyle w:val="Prrafodelista"/>
+              <w:numPr>
+                <w:ilvl w:val="0"/>
+                <w:numId w:val="3"/>
+              </w:numPr>
+              <w:ind w:left="310"/>
+              <w:jc w:val="both"/>
+              <w:rPr>
+                <w:rFonts w:asciiTheme="minorHAnsi" w:hAnsiTheme="minorHAnsi" w:cstheme="minorHAnsi"/>
+                <w:sz w:val="24"/>
+                <w:szCs w:val="24"/>
+              </w:rPr>
+            </w:pPr>
+            <w:r>
+              <w:rPr>
+                <w:rFonts w:asciiTheme="minorHAnsi" w:hAnsiTheme="minorHAnsi" w:cstheme="minorHAnsi"/>
+                <w:sz w:val="24"/>
+                <w:szCs w:val="24"/>
+              </w:rPr>
+              <w:t>Barra de búsqueda (buscar por nombre o código de producto)</w:t>
+            </w:r>
+          </w:p>
+        </w:tc>
+      </w:tr>
+      <w:tr>
+        <w:tc>
+          <w:tcPr>
+            <w:tcW w:w="709" w:type="dxa"/>
+            <w:shd w:val="clear" w:color="auto" w:fill="E2EFD9" w:themeFill="accent6" w:themeFillTint="33"/>
+            <w:vAlign w:val="center"/>
+          </w:tcPr>
+          <w:p>
+            <w:pPr>
+              <w:pStyle w:val="Prrafodelista"/>
+              <w:ind w:left="0"/>
+              <w:jc w:val="both"/>
+              <w:rPr>
+                <w:rFonts w:asciiTheme="minorHAnsi" w:hAnsiTheme="minorHAnsi" w:cstheme="minorHAnsi"/>
+                <w:b/>
+                <w:sz w:val="24"/>
+                <w:szCs w:val="24"/>
+              </w:rPr>
+            </w:pPr>
+            <w:r>
+              <w:rPr>
+                <w:rFonts w:asciiTheme="minorHAnsi" w:hAnsiTheme="minorHAnsi" w:cstheme="minorHAnsi"/>
+                <w:b/>
+                <w:sz w:val="24"/>
+                <w:szCs w:val="24"/>
+              </w:rPr>
+              <w:t>RF04</w:t>
+            </w:r>
+          </w:p>
+        </w:tc>
+        <w:tc>
+          <w:tcPr>
+            <w:tcW w:w="1843" w:type="dxa"/>
+            <w:vAlign w:val="center"/>
+          </w:tcPr>
+          <w:p>
+            <w:pPr>
+              <w:pStyle w:val="Prrafodelista"/>
+              <w:ind w:left="0"/>
+              <w:jc w:val="both"/>
+              <w:rPr>
+                <w:rFonts w:asciiTheme="minorHAnsi" w:hAnsiTheme="minorHAnsi" w:cstheme="minorHAnsi"/>
+                <w:sz w:val="24"/>
+                <w:szCs w:val="24"/>
+              </w:rPr>
+            </w:pPr>
+            <w:r>
+              <w:rPr>
+                <w:rFonts w:asciiTheme="minorHAnsi" w:hAnsiTheme="minorHAnsi" w:cstheme="minorHAnsi"/>
+                <w:sz w:val="24"/>
+                <w:szCs w:val="24"/>
+              </w:rPr>
+              <w:t>Generar reporte de compra de producto</w:t>
+            </w:r>
+          </w:p>
+        </w:tc>
+        <w:tc>
+          <w:tcPr>
+            <w:tcW w:w="3841" w:type="dxa"/>
+            <w:vAlign w:val="center"/>
+          </w:tcPr>
+          <w:p>
+            <w:pPr>
+              <w:pStyle w:val="Prrafodelista"/>
+              <w:ind w:left="0"/>
+              <w:jc w:val="both"/>
+              <w:rPr>
+                <w:rFonts w:asciiTheme="minorHAnsi" w:hAnsiTheme="minorHAnsi" w:cstheme="minorHAnsi"/>
+                <w:sz w:val="24"/>
+                <w:szCs w:val="24"/>
+              </w:rPr>
+            </w:pPr>
+            <w:r>
+              <w:rPr>
+                <w:rFonts w:asciiTheme="minorHAnsi" w:hAnsiTheme="minorHAnsi" w:cstheme="minorHAnsi"/>
+                <w:sz w:val="24"/>
+                <w:szCs w:val="24"/>
+              </w:rPr>
+              <w:t>El sistema deberá generar reporte de las compras hechas después de realizar el pago.</w:t>
+            </w:r>
+          </w:p>
+        </w:tc>
+        <w:tc>
+          <w:tcPr>
+            <w:tcW w:w="2821" w:type="dxa"/>
+            <w:vAlign w:val="center"/>
+          </w:tcPr>
+          <w:p>
+            <w:pPr>
+              <w:pStyle w:val="Prrafodelista"/>
+              <w:ind w:left="0"/>
+              <w:jc w:val="both"/>
+              <w:rPr>
+                <w:rFonts w:asciiTheme="minorHAnsi" w:hAnsiTheme="minorHAnsi" w:cstheme="minorHAnsi"/>
+                <w:sz w:val="24"/>
+                <w:szCs w:val="24"/>
+              </w:rPr>
+            </w:pPr>
+            <w:r>
+              <w:rPr>
+                <w:rFonts w:asciiTheme="minorHAnsi" w:hAnsiTheme="minorHAnsi" w:cstheme="minorHAnsi"/>
+                <w:sz w:val="24"/>
+                <w:szCs w:val="24"/>
+              </w:rPr>
+              <w:t>Reporte debe mostrar:</w:t>
+            </w:r>
+          </w:p>
+          <w:p>
+            <w:pPr>
+              <w:pStyle w:val="Prrafodelista"/>
+              <w:numPr>
+                <w:ilvl w:val="0"/>
+                <w:numId w:val="3"/>
+              </w:numPr>
+              <w:ind w:left="310"/>
+              <w:jc w:val="both"/>
+              <w:rPr>
+                <w:rFonts w:asciiTheme="minorHAnsi" w:hAnsiTheme="minorHAnsi" w:cstheme="minorHAnsi"/>
+                <w:sz w:val="24"/>
+                <w:szCs w:val="24"/>
+              </w:rPr>
+            </w:pPr>
+            <w:r>
+              <w:rPr>
+                <w:rFonts w:asciiTheme="minorHAnsi" w:hAnsiTheme="minorHAnsi" w:cstheme="minorHAnsi"/>
+                <w:sz w:val="24"/>
+                <w:szCs w:val="24"/>
+              </w:rPr>
+              <w:t>Fecha, nombre de producto, cantidad, impuesto, subtotal, total.</w:t>
+            </w:r>
+          </w:p>
+          <w:p>
+            <w:pPr>
+              <w:pStyle w:val="Prrafodelista"/>
+              <w:numPr>
+                <w:ilvl w:val="0"/>
+                <w:numId w:val="3"/>
+              </w:numPr>
+              <w:ind w:left="310"/>
+              <w:jc w:val="both"/>
+              <w:rPr>
+                <w:rFonts w:asciiTheme="minorHAnsi" w:hAnsiTheme="minorHAnsi" w:cstheme="minorHAnsi"/>
+                <w:sz w:val="24"/>
+                <w:szCs w:val="24"/>
+              </w:rPr>
+            </w:pPr>
+            <w:r>
+              <w:rPr>
+                <w:rFonts w:asciiTheme="minorHAnsi" w:hAnsiTheme="minorHAnsi" w:cstheme="minorHAnsi"/>
+                <w:sz w:val="24"/>
+                <w:szCs w:val="24"/>
+              </w:rPr>
+              <w:t>Cada producto se enlista uno debajo de otro.</w:t>
+            </w:r>
+          </w:p>
+        </w:tc>
+      </w:tr>
+      <w:tr>
+        <w:tc>
+          <w:tcPr>
+            <w:tcW w:w="709" w:type="dxa"/>
+            <w:shd w:val="clear" w:color="auto" w:fill="E2EFD9" w:themeFill="accent6" w:themeFillTint="33"/>
+            <w:vAlign w:val="center"/>
+          </w:tcPr>
+          <w:p>
+            <w:pPr>
+              <w:pStyle w:val="Prrafodelista"/>
+              <w:ind w:left="0"/>
+              <w:jc w:val="both"/>
+              <w:rPr>
+                <w:rFonts w:asciiTheme="minorHAnsi" w:hAnsiTheme="minorHAnsi" w:cstheme="minorHAnsi"/>
+                <w:b/>
+                <w:sz w:val="24"/>
+                <w:szCs w:val="24"/>
+              </w:rPr>
+            </w:pPr>
+            <w:r>
+              <w:rPr>
+                <w:rFonts w:asciiTheme="minorHAnsi" w:hAnsiTheme="minorHAnsi" w:cstheme="minorHAnsi"/>
+                <w:b/>
+                <w:sz w:val="24"/>
+                <w:szCs w:val="24"/>
+              </w:rPr>
+              <w:t>RF05</w:t>
+            </w:r>
+          </w:p>
+        </w:tc>
+        <w:tc>
+          <w:tcPr>
+            <w:tcW w:w="1843" w:type="dxa"/>
+            <w:vAlign w:val="center"/>
+          </w:tcPr>
+          <w:p>
+            <w:pPr>
+              <w:pStyle w:val="Prrafodelista"/>
+              <w:ind w:left="0"/>
+              <w:jc w:val="both"/>
+              <w:rPr>
+                <w:rFonts w:asciiTheme="minorHAnsi" w:hAnsiTheme="minorHAnsi" w:cstheme="minorHAnsi"/>
+                <w:sz w:val="24"/>
+                <w:szCs w:val="24"/>
+              </w:rPr>
+            </w:pPr>
+            <w:r>
+              <w:rPr>
+                <w:rFonts w:asciiTheme="minorHAnsi" w:hAnsiTheme="minorHAnsi" w:cstheme="minorHAnsi"/>
+                <w:sz w:val="24"/>
+                <w:szCs w:val="24"/>
+              </w:rPr>
+              <w:t>Control de stock</w:t>
+            </w:r>
+          </w:p>
+        </w:tc>
+        <w:tc>
+          <w:tcPr>
+            <w:tcW w:w="3841" w:type="dxa"/>
+            <w:vAlign w:val="center"/>
+          </w:tcPr>
+          <w:p>
+            <w:pPr>
+              <w:pStyle w:val="Prrafodelista"/>
+              <w:ind w:left="0"/>
+              <w:jc w:val="both"/>
+              <w:rPr>
+                <w:rFonts w:asciiTheme="minorHAnsi" w:hAnsiTheme="minorHAnsi" w:cstheme="minorHAnsi"/>
+                <w:sz w:val="24"/>
+                <w:szCs w:val="24"/>
+              </w:rPr>
+            </w:pPr>
+            <w:r>
+              <w:rPr>
+                <w:rFonts w:asciiTheme="minorHAnsi" w:hAnsiTheme="minorHAnsi" w:cstheme="minorHAnsi"/>
+                <w:sz w:val="24"/>
+                <w:szCs w:val="24"/>
+              </w:rPr>
+              <w:t>El sistema deberá ser capaz de descontar cantidad de un producto vendido.</w:t>
+            </w:r>
+          </w:p>
+        </w:tc>
+        <w:tc>
+          <w:tcPr>
+            <w:tcW w:w="2821" w:type="dxa"/>
+            <w:vAlign w:val="center"/>
+          </w:tcPr>
+          <w:p>
+            <w:pPr>
+              <w:pStyle w:val="Prrafodelista"/>
+              <w:numPr>
+                <w:ilvl w:val="0"/>
+                <w:numId w:val="4"/>
+              </w:numPr>
+              <w:ind w:left="310"/>
+              <w:jc w:val="both"/>
+              <w:rPr>
+                <w:rFonts w:asciiTheme="minorHAnsi" w:hAnsiTheme="minorHAnsi" w:cstheme="minorHAnsi"/>
+                <w:sz w:val="24"/>
+                <w:szCs w:val="24"/>
+              </w:rPr>
+            </w:pPr>
+            <w:r>
+              <w:rPr>
+                <w:rFonts w:asciiTheme="minorHAnsi" w:hAnsiTheme="minorHAnsi" w:cstheme="minorHAnsi"/>
+                <w:sz w:val="24"/>
+                <w:szCs w:val="24"/>
+              </w:rPr>
+              <w:t>Debe considerarse:</w:t>
+            </w:r>
+          </w:p>
+          <w:p>
+            <w:pPr>
+              <w:pStyle w:val="Prrafodelista"/>
+              <w:numPr>
+                <w:ilvl w:val="0"/>
+                <w:numId w:val="4"/>
+              </w:numPr>
+              <w:ind w:left="310"/>
+              <w:jc w:val="both"/>
+              <w:rPr>
+                <w:rFonts w:asciiTheme="minorHAnsi" w:hAnsiTheme="minorHAnsi" w:cstheme="minorHAnsi"/>
+                <w:sz w:val="24"/>
+                <w:szCs w:val="24"/>
+              </w:rPr>
+            </w:pPr>
+            <w:r>
+              <w:rPr>
+                <w:rFonts w:asciiTheme="minorHAnsi" w:hAnsiTheme="minorHAnsi" w:cstheme="minorHAnsi"/>
+                <w:sz w:val="24"/>
+                <w:szCs w:val="24"/>
+              </w:rPr>
+              <w:t>Cantidad máxima de producto en el inventario.</w:t>
+            </w:r>
+          </w:p>
+          <w:p>
+            <w:pPr>
+              <w:pStyle w:val="Prrafodelista"/>
+              <w:numPr>
+                <w:ilvl w:val="0"/>
+                <w:numId w:val="4"/>
+              </w:numPr>
+              <w:ind w:left="310"/>
+              <w:jc w:val="both"/>
+              <w:rPr>
+                <w:rFonts w:asciiTheme="minorHAnsi" w:hAnsiTheme="minorHAnsi" w:cstheme="minorHAnsi"/>
+                <w:sz w:val="24"/>
+                <w:szCs w:val="24"/>
+              </w:rPr>
+            </w:pPr>
+            <w:r>
+              <w:rPr>
+                <w:rFonts w:asciiTheme="minorHAnsi" w:hAnsiTheme="minorHAnsi" w:cstheme="minorHAnsi"/>
+                <w:sz w:val="24"/>
+                <w:szCs w:val="24"/>
+              </w:rPr>
+              <w:t>Cantidad de producto que se dispone (actual).</w:t>
+            </w:r>
+          </w:p>
+        </w:tc>
+      </w:tr>
+      <w:tr>
+        <w:tc>
+          <w:tcPr>
+            <w:tcW w:w="709" w:type="dxa"/>
+            <w:shd w:val="clear" w:color="auto" w:fill="E2EFD9" w:themeFill="accent6" w:themeFillTint="33"/>
+            <w:vAlign w:val="center"/>
+          </w:tcPr>
+          <w:p>
+            <w:pPr>
+              <w:pStyle w:val="Prrafodelista"/>
+              <w:ind w:left="0"/>
+              <w:jc w:val="both"/>
+              <w:rPr>
+                <w:rFonts w:asciiTheme="minorHAnsi" w:hAnsiTheme="minorHAnsi" w:cstheme="minorHAnsi"/>
+                <w:b/>
+                <w:sz w:val="24"/>
+                <w:szCs w:val="24"/>
+              </w:rPr>
+            </w:pPr>
+          </w:p>
+        </w:tc>
+        <w:tc>
+          <w:tcPr>
+            <w:tcW w:w="1843" w:type="dxa"/>
+            <w:vAlign w:val="center"/>
+          </w:tcPr>
+          <w:p>
+            <w:pPr>
+              <w:pStyle w:val="Prrafodelista"/>
+              <w:ind w:left="0"/>
+              <w:jc w:val="both"/>
+              <w:rPr>
+                <w:rFonts w:asciiTheme="minorHAnsi" w:hAnsiTheme="minorHAnsi" w:cstheme="minorHAnsi"/>
+                <w:sz w:val="24"/>
+                <w:szCs w:val="24"/>
+              </w:rPr>
+            </w:pPr>
+          </w:p>
+        </w:tc>
+        <w:tc>
+          <w:tcPr>
+            <w:tcW w:w="3841" w:type="dxa"/>
+            <w:vAlign w:val="center"/>
+          </w:tcPr>
+          <w:p>
+            <w:pPr>
+              <w:pStyle w:val="Prrafodelista"/>
+              <w:ind w:left="0"/>
+              <w:jc w:val="both"/>
+              <w:rPr>
+                <w:rFonts w:asciiTheme="minorHAnsi" w:hAnsiTheme="minorHAnsi" w:cstheme="minorHAnsi"/>
+                <w:sz w:val="24"/>
+                <w:szCs w:val="24"/>
+              </w:rPr>
+            </w:pPr>
+          </w:p>
+        </w:tc>
+        <w:tc>
+          <w:tcPr>
+            <w:tcW w:w="2821" w:type="dxa"/>
+            <w:vAlign w:val="center"/>
+          </w:tcPr>
+          <w:p>
+            <w:pPr>
+              <w:pStyle w:val="Prrafodelista"/>
+              <w:ind w:left="0"/>
+              <w:jc w:val="both"/>
+              <w:rPr>
+                <w:rFonts w:asciiTheme="minorHAnsi" w:hAnsiTheme="minorHAnsi" w:cstheme="minorHAnsi"/>
+                <w:sz w:val="24"/>
+                <w:szCs w:val="24"/>
+              </w:rPr>
+            </w:pPr>
+          </w:p>
+        </w:tc>
+      </w:tr>
+      <w:tr>
+        <w:tc>
+          <w:tcPr>
+            <w:tcW w:w="709" w:type="dxa"/>
+            <w:shd w:val="clear" w:color="auto" w:fill="E2EFD9" w:themeFill="accent6" w:themeFillTint="33"/>
+            <w:vAlign w:val="center"/>
+          </w:tcPr>
+          <w:p>
+            <w:pPr>
+              <w:pStyle w:val="Prrafodelista"/>
+              <w:ind w:left="0"/>
+              <w:jc w:val="both"/>
+              <w:rPr>
+                <w:rFonts w:asciiTheme="minorHAnsi" w:hAnsiTheme="minorHAnsi" w:cstheme="minorHAnsi"/>
+                <w:b/>
+                <w:sz w:val="24"/>
+                <w:szCs w:val="24"/>
+              </w:rPr>
+            </w:pPr>
+          </w:p>
+        </w:tc>
+        <w:tc>
+          <w:tcPr>
+            <w:tcW w:w="1843" w:type="dxa"/>
+            <w:vAlign w:val="center"/>
+          </w:tcPr>
+          <w:p>
+            <w:pPr>
+              <w:pStyle w:val="Prrafodelista"/>
+              <w:ind w:left="0"/>
+              <w:jc w:val="both"/>
+              <w:rPr>
+                <w:rFonts w:asciiTheme="minorHAnsi" w:hAnsiTheme="minorHAnsi" w:cstheme="minorHAnsi"/>
+                <w:sz w:val="24"/>
+                <w:szCs w:val="24"/>
+              </w:rPr>
+            </w:pPr>
+          </w:p>
+        </w:tc>
+        <w:tc>
+          <w:tcPr>
+            <w:tcW w:w="3841" w:type="dxa"/>
+            <w:vAlign w:val="center"/>
+          </w:tcPr>
+          <w:p>
+            <w:pPr>
+              <w:pStyle w:val="Prrafodelista"/>
+              <w:ind w:left="0"/>
+              <w:jc w:val="both"/>
+              <w:rPr>
+                <w:rFonts w:asciiTheme="minorHAnsi" w:hAnsiTheme="minorHAnsi" w:cstheme="minorHAnsi"/>
+                <w:sz w:val="24"/>
+                <w:szCs w:val="24"/>
+              </w:rPr>
+            </w:pPr>
+          </w:p>
+        </w:tc>
+        <w:tc>
+          <w:tcPr>
+            <w:tcW w:w="2821" w:type="dxa"/>
+            <w:vAlign w:val="center"/>
+          </w:tcPr>
+          <w:p>
+            <w:pPr>
+              <w:pStyle w:val="Prrafodelista"/>
+              <w:ind w:left="0"/>
+              <w:jc w:val="both"/>
+              <w:rPr>
+                <w:rFonts w:asciiTheme="minorHAnsi" w:hAnsiTheme="minorHAnsi" w:cstheme="minorHAnsi"/>
+                <w:sz w:val="24"/>
+                <w:szCs w:val="24"/>
+              </w:rPr>
+            </w:pPr>
+          </w:p>
+        </w:tc>
+      </w:tr>
+    </w:tbl>
+    <w:p>
+      <w:pPr>
+        <w:pStyle w:val="Prrafodelista"/>
+        <w:ind w:left="792"/>
+        <w:jc w:val="both"/>
+        <w:rPr>
+          <w:rFonts w:asciiTheme="minorHAnsi" w:hAnsiTheme="minorHAnsi" w:cstheme="minorHAnsi"/>
+          <w:b/>
+          <w:sz w:val="24"/>
+          <w:szCs w:val="24"/>
+        </w:rPr>
+      </w:pPr>
+    </w:p>
+    <w:p>
+      <w:pPr>
+        <w:ind w:left="720"/>
         <w:jc w:val="both"/>
         <w:rPr>
           <w:rFonts w:asciiTheme="minorHAnsi" w:hAnsiTheme="minorHAnsi" w:cstheme="minorHAnsi"/>
@@ -2025,22 +3068,22 @@
           <w:szCs w:val="24"/>
         </w:rPr>
       </w:pPr>
-      <w:r>
+    </w:p>
+    <w:p>
+      <w:pPr>
+        <w:ind w:left="720"/>
+        <w:jc w:val="both"/>
         <w:rPr>
           <w:rFonts w:asciiTheme="minorHAnsi" w:hAnsiTheme="minorHAnsi" w:cstheme="minorHAnsi"/>
           <w:sz w:val="24"/>
           <w:szCs w:val="24"/>
         </w:rPr>
-        <w:t>El sistema deberá poder verificar la autentificación de ingreso a este por parte de los usuarios autorizados.</w:t>
-      </w:r>
+      </w:pPr>
     </w:p>
     <w:p>
       <w:pPr>
         <w:pStyle w:val="Prrafodelista"/>
-        <w:numPr>
-          <w:ilvl w:val="2"/>
-          <w:numId w:val="1"/>
-        </w:numPr>
+        <w:ind w:left="1224"/>
         <w:jc w:val="both"/>
         <w:rPr>
           <w:rFonts w:asciiTheme="minorHAnsi" w:hAnsiTheme="minorHAnsi" w:cstheme="minorHAnsi"/>
@@ -2048,22 +3091,23 @@
           <w:szCs w:val="24"/>
         </w:rPr>
       </w:pPr>
-      <w:r>
+    </w:p>
+    <w:p>
+      <w:pPr>
+        <w:pStyle w:val="Prrafodelista"/>
+        <w:ind w:left="1224"/>
+        <w:jc w:val="both"/>
         <w:rPr>
           <w:rFonts w:asciiTheme="minorHAnsi" w:hAnsiTheme="minorHAnsi" w:cstheme="minorHAnsi"/>
           <w:sz w:val="24"/>
           <w:szCs w:val="24"/>
         </w:rPr>
-        <w:t>Gestionar la información de los productos, es decir, el sistema deberá ser capaz de permitir a los usuarios o administradores poder actualizar y/o eliminar información con respecto a los productos almacenados en la base de datos.</w:t>
-      </w:r>
+      </w:pPr>
     </w:p>
     <w:p>
       <w:pPr>
         <w:pStyle w:val="Prrafodelista"/>
-        <w:numPr>
-          <w:ilvl w:val="2"/>
-          <w:numId w:val="1"/>
-        </w:numPr>
+        <w:ind w:left="1224"/>
         <w:jc w:val="both"/>
         <w:rPr>
           <w:rFonts w:asciiTheme="minorHAnsi" w:hAnsiTheme="minorHAnsi" w:cstheme="minorHAnsi"/>
@@ -2071,30 +3115,35 @@
           <w:szCs w:val="24"/>
         </w:rPr>
       </w:pPr>
-      <w:r>
+    </w:p>
+    <w:p>
+      <w:pPr>
+        <w:pStyle w:val="Prrafodelista"/>
+        <w:ind w:left="1224"/>
+        <w:jc w:val="both"/>
         <w:rPr>
           <w:rFonts w:asciiTheme="minorHAnsi" w:hAnsiTheme="minorHAnsi" w:cstheme="minorHAnsi"/>
           <w:sz w:val="24"/>
           <w:szCs w:val="24"/>
         </w:rPr>
-        <w:t>Obtención</w:t>
-      </w:r>
-      <w:r>
+      </w:pPr>
+    </w:p>
+    <w:p>
+      <w:pPr>
+        <w:pStyle w:val="Prrafodelista"/>
+        <w:ind w:left="1224"/>
+        <w:jc w:val="both"/>
         <w:rPr>
           <w:rFonts w:asciiTheme="minorHAnsi" w:hAnsiTheme="minorHAnsi" w:cstheme="minorHAnsi"/>
           <w:sz w:val="24"/>
           <w:szCs w:val="24"/>
         </w:rPr>
-        <w:t xml:space="preserve"> de toda la información de algún producto mediante la búsqueda, haciendo uso del “código o nombre” perteneciente a este.</w:t>
-      </w:r>
+      </w:pPr>
     </w:p>
     <w:p>
       <w:pPr>
         <w:pStyle w:val="Prrafodelista"/>
-        <w:numPr>
-          <w:ilvl w:val="2"/>
-          <w:numId w:val="1"/>
-        </w:numPr>
+        <w:ind w:left="1224"/>
         <w:jc w:val="both"/>
         <w:rPr>
           <w:rFonts w:asciiTheme="minorHAnsi" w:hAnsiTheme="minorHAnsi" w:cstheme="minorHAnsi"/>
@@ -2102,22 +3151,23 @@
           <w:szCs w:val="24"/>
         </w:rPr>
       </w:pPr>
-      <w:r>
+    </w:p>
+    <w:p>
+      <w:pPr>
+        <w:pStyle w:val="Prrafodelista"/>
+        <w:ind w:left="1224"/>
+        <w:jc w:val="both"/>
         <w:rPr>
           <w:rFonts w:asciiTheme="minorHAnsi" w:hAnsiTheme="minorHAnsi" w:cstheme="minorHAnsi"/>
           <w:sz w:val="24"/>
           <w:szCs w:val="24"/>
         </w:rPr>
-        <w:t>El sistema deberá permitir generar reporte de las compras que se realicen, después de haber realizado la compra.</w:t>
-      </w:r>
+      </w:pPr>
     </w:p>
     <w:p>
       <w:pPr>
         <w:pStyle w:val="Prrafodelista"/>
-        <w:numPr>
-          <w:ilvl w:val="2"/>
-          <w:numId w:val="1"/>
-        </w:numPr>
+        <w:ind w:left="1224"/>
         <w:jc w:val="both"/>
         <w:rPr>
           <w:rFonts w:asciiTheme="minorHAnsi" w:hAnsiTheme="minorHAnsi" w:cstheme="minorHAnsi"/>
@@ -2125,60 +3175,23 @@
           <w:szCs w:val="24"/>
         </w:rPr>
       </w:pPr>
-      <w:r>
+    </w:p>
+    <w:p>
+      <w:pPr>
+        <w:pStyle w:val="Prrafodelista"/>
+        <w:ind w:left="1224"/>
+        <w:jc w:val="both"/>
         <w:rPr>
           <w:rFonts w:asciiTheme="minorHAnsi" w:hAnsiTheme="minorHAnsi" w:cstheme="minorHAnsi"/>
           <w:sz w:val="24"/>
           <w:szCs w:val="24"/>
         </w:rPr>
-        <w:t>El sistema deberá permitir a los usuarios el registro de nuevos productos.</w:t>
-      </w:r>
+      </w:pPr>
     </w:p>
     <w:p>
       <w:pPr>
         <w:pStyle w:val="Prrafodelista"/>
-        <w:numPr>
-          <w:ilvl w:val="2"/>
-          <w:numId w:val="1"/>
-        </w:numPr>
-        <w:jc w:val="both"/>
-        <w:rPr>
-          <w:rFonts w:asciiTheme="minorHAnsi" w:hAnsiTheme="minorHAnsi" w:cstheme="minorHAnsi"/>
-          <w:sz w:val="24"/>
-          <w:szCs w:val="24"/>
-        </w:rPr>
-      </w:pPr>
-      <w:r>
-        <w:rPr>
-          <w:rFonts w:asciiTheme="minorHAnsi" w:hAnsiTheme="minorHAnsi" w:cstheme="minorHAnsi"/>
-          <w:sz w:val="24"/>
-          <w:szCs w:val="24"/>
-        </w:rPr>
-        <w:t>Cada vez que los usuarios realicen una venta, el sistema deberá ser capaz de descontar la cantidad de</w:t>
-      </w:r>
-      <w:r>
-        <w:rPr>
-          <w:rFonts w:asciiTheme="minorHAnsi" w:hAnsiTheme="minorHAnsi" w:cstheme="minorHAnsi"/>
-          <w:sz w:val="24"/>
-          <w:szCs w:val="24"/>
-        </w:rPr>
-        <w:t xml:space="preserve"> un producto vendido del stock.</w:t>
-      </w:r>
-    </w:p>
-    <w:p>
-      <w:pPr>
-        <w:ind w:left="720"/>
-        <w:jc w:val="both"/>
-        <w:rPr>
-          <w:rFonts w:asciiTheme="minorHAnsi" w:hAnsiTheme="minorHAnsi" w:cstheme="minorHAnsi"/>
-          <w:sz w:val="24"/>
-          <w:szCs w:val="24"/>
-        </w:rPr>
-      </w:pPr>
-    </w:p>
-    <w:p>
-      <w:pPr>
-        <w:ind w:left="720"/>
+        <w:ind w:left="1224"/>
         <w:jc w:val="both"/>
         <w:rPr>
           <w:rFonts w:asciiTheme="minorHAnsi" w:hAnsiTheme="minorHAnsi" w:cstheme="minorHAnsi"/>
@@ -2221,173 +3234,1161 @@
           <w:sz w:val="24"/>
           <w:szCs w:val="24"/>
         </w:rPr>
+        <w:lastRenderedPageBreak/>
         <w:t>Requisitos No Funcionales</w:t>
       </w:r>
     </w:p>
+    <w:tbl>
+      <w:tblPr>
+        <w:tblStyle w:val="Tablaconcuadrcula"/>
+        <w:tblW w:w="8647" w:type="dxa"/>
+        <w:tblInd w:w="-5" w:type="dxa"/>
+        <w:tblLook w:val="04A0" w:firstRow="1" w:lastRow="0" w:firstColumn="1" w:lastColumn="0" w:noHBand="0" w:noVBand="1"/>
+      </w:tblPr>
+      <w:tblGrid>
+        <w:gridCol w:w="863"/>
+        <w:gridCol w:w="1838"/>
+        <w:gridCol w:w="5946"/>
+      </w:tblGrid>
+      <w:tr>
+        <w:tc>
+          <w:tcPr>
+            <w:tcW w:w="863" w:type="dxa"/>
+            <w:tcBorders>
+              <w:bottom w:val="single" w:sz="4" w:space="0" w:color="auto"/>
+            </w:tcBorders>
+            <w:shd w:val="clear" w:color="auto" w:fill="FFF2CC" w:themeFill="accent4" w:themeFillTint="33"/>
+            <w:vAlign w:val="center"/>
+          </w:tcPr>
+          <w:p>
+            <w:pPr>
+              <w:pStyle w:val="Prrafodelista"/>
+              <w:ind w:left="0"/>
+              <w:jc w:val="center"/>
+              <w:rPr>
+                <w:rFonts w:asciiTheme="minorHAnsi" w:hAnsiTheme="minorHAnsi" w:cstheme="minorHAnsi"/>
+                <w:b/>
+                <w:sz w:val="24"/>
+                <w:szCs w:val="24"/>
+              </w:rPr>
+            </w:pPr>
+            <w:r>
+              <w:rPr>
+                <w:rFonts w:asciiTheme="minorHAnsi" w:hAnsiTheme="minorHAnsi" w:cstheme="minorHAnsi"/>
+                <w:b/>
+                <w:sz w:val="24"/>
+                <w:szCs w:val="24"/>
+              </w:rPr>
+              <w:t>ID</w:t>
+            </w:r>
+          </w:p>
+        </w:tc>
+        <w:tc>
+          <w:tcPr>
+            <w:tcW w:w="1838" w:type="dxa"/>
+            <w:shd w:val="clear" w:color="auto" w:fill="FFF2CC" w:themeFill="accent4" w:themeFillTint="33"/>
+            <w:vAlign w:val="center"/>
+          </w:tcPr>
+          <w:p>
+            <w:pPr>
+              <w:pStyle w:val="Prrafodelista"/>
+              <w:ind w:left="0"/>
+              <w:jc w:val="center"/>
+              <w:rPr>
+                <w:rFonts w:asciiTheme="minorHAnsi" w:hAnsiTheme="minorHAnsi" w:cstheme="minorHAnsi"/>
+                <w:b/>
+                <w:sz w:val="24"/>
+                <w:szCs w:val="24"/>
+              </w:rPr>
+            </w:pPr>
+            <w:r>
+              <w:rPr>
+                <w:rFonts w:asciiTheme="minorHAnsi" w:hAnsiTheme="minorHAnsi" w:cstheme="minorHAnsi"/>
+                <w:b/>
+                <w:sz w:val="24"/>
+                <w:szCs w:val="24"/>
+              </w:rPr>
+              <w:t>Requerimiento</w:t>
+            </w:r>
+          </w:p>
+        </w:tc>
+        <w:tc>
+          <w:tcPr>
+            <w:tcW w:w="5946" w:type="dxa"/>
+            <w:shd w:val="clear" w:color="auto" w:fill="FFF2CC" w:themeFill="accent4" w:themeFillTint="33"/>
+            <w:vAlign w:val="center"/>
+          </w:tcPr>
+          <w:p>
+            <w:pPr>
+              <w:pStyle w:val="Prrafodelista"/>
+              <w:ind w:left="0"/>
+              <w:jc w:val="center"/>
+              <w:rPr>
+                <w:rFonts w:asciiTheme="minorHAnsi" w:hAnsiTheme="minorHAnsi" w:cstheme="minorHAnsi"/>
+                <w:b/>
+                <w:sz w:val="24"/>
+                <w:szCs w:val="24"/>
+              </w:rPr>
+            </w:pPr>
+            <w:r>
+              <w:rPr>
+                <w:rFonts w:asciiTheme="minorHAnsi" w:hAnsiTheme="minorHAnsi" w:cstheme="minorHAnsi"/>
+                <w:b/>
+                <w:sz w:val="24"/>
+                <w:szCs w:val="24"/>
+              </w:rPr>
+              <w:t>Detalle</w:t>
+            </w:r>
+          </w:p>
+        </w:tc>
+      </w:tr>
+      <w:tr>
+        <w:tc>
+          <w:tcPr>
+            <w:tcW w:w="863" w:type="dxa"/>
+            <w:shd w:val="clear" w:color="auto" w:fill="E2EFD9" w:themeFill="accent6" w:themeFillTint="33"/>
+            <w:vAlign w:val="center"/>
+          </w:tcPr>
+          <w:p>
+            <w:pPr>
+              <w:pStyle w:val="Prrafodelista"/>
+              <w:ind w:left="0"/>
+              <w:jc w:val="both"/>
+              <w:rPr>
+                <w:rFonts w:asciiTheme="minorHAnsi" w:hAnsiTheme="minorHAnsi" w:cstheme="minorHAnsi"/>
+                <w:b/>
+                <w:sz w:val="24"/>
+                <w:szCs w:val="24"/>
+              </w:rPr>
+            </w:pPr>
+            <w:r>
+              <w:rPr>
+                <w:rFonts w:asciiTheme="minorHAnsi" w:hAnsiTheme="minorHAnsi" w:cstheme="minorHAnsi"/>
+                <w:b/>
+                <w:sz w:val="24"/>
+                <w:szCs w:val="24"/>
+              </w:rPr>
+              <w:t>R</w:t>
+            </w:r>
+            <w:r>
+              <w:rPr>
+                <w:rFonts w:asciiTheme="minorHAnsi" w:hAnsiTheme="minorHAnsi" w:cstheme="minorHAnsi"/>
+                <w:b/>
+                <w:sz w:val="24"/>
+                <w:szCs w:val="24"/>
+              </w:rPr>
+              <w:t>N</w:t>
+            </w:r>
+            <w:r>
+              <w:rPr>
+                <w:rFonts w:asciiTheme="minorHAnsi" w:hAnsiTheme="minorHAnsi" w:cstheme="minorHAnsi"/>
+                <w:b/>
+                <w:sz w:val="24"/>
+                <w:szCs w:val="24"/>
+              </w:rPr>
+              <w:t>F01</w:t>
+            </w:r>
+          </w:p>
+        </w:tc>
+        <w:tc>
+          <w:tcPr>
+            <w:tcW w:w="1838" w:type="dxa"/>
+            <w:vAlign w:val="center"/>
+          </w:tcPr>
+          <w:p>
+            <w:pPr>
+              <w:pStyle w:val="Prrafodelista"/>
+              <w:ind w:left="0"/>
+              <w:jc w:val="both"/>
+              <w:rPr>
+                <w:rFonts w:asciiTheme="minorHAnsi" w:hAnsiTheme="minorHAnsi" w:cstheme="minorHAnsi"/>
+                <w:sz w:val="24"/>
+                <w:szCs w:val="24"/>
+              </w:rPr>
+            </w:pPr>
+            <w:r>
+              <w:rPr>
+                <w:rFonts w:asciiTheme="minorHAnsi" w:hAnsiTheme="minorHAnsi" w:cstheme="minorHAnsi"/>
+                <w:sz w:val="24"/>
+                <w:szCs w:val="24"/>
+              </w:rPr>
+              <w:t>Búsqueda eficiente de producto</w:t>
+            </w:r>
+          </w:p>
+        </w:tc>
+        <w:tc>
+          <w:tcPr>
+            <w:tcW w:w="5946" w:type="dxa"/>
+            <w:vAlign w:val="center"/>
+          </w:tcPr>
+          <w:p>
+            <w:pPr>
+              <w:jc w:val="both"/>
+              <w:rPr>
+                <w:rFonts w:asciiTheme="minorHAnsi" w:hAnsiTheme="minorHAnsi" w:cstheme="minorHAnsi"/>
+                <w:sz w:val="24"/>
+                <w:szCs w:val="24"/>
+              </w:rPr>
+            </w:pPr>
+            <w:r>
+              <w:rPr>
+                <w:rFonts w:asciiTheme="minorHAnsi" w:hAnsiTheme="minorHAnsi" w:cstheme="minorHAnsi"/>
+                <w:sz w:val="24"/>
+                <w:szCs w:val="24"/>
+              </w:rPr>
+              <w:t xml:space="preserve">El sistema no debe tardar </w:t>
+            </w:r>
+            <w:proofErr w:type="spellStart"/>
+            <w:r>
+              <w:rPr>
+                <w:rFonts w:asciiTheme="minorHAnsi" w:hAnsiTheme="minorHAnsi" w:cstheme="minorHAnsi"/>
+                <w:sz w:val="24"/>
+                <w:szCs w:val="24"/>
+              </w:rPr>
+              <w:t>mas</w:t>
+            </w:r>
+            <w:proofErr w:type="spellEnd"/>
+            <w:r>
+              <w:rPr>
+                <w:rFonts w:asciiTheme="minorHAnsi" w:hAnsiTheme="minorHAnsi" w:cstheme="minorHAnsi"/>
+                <w:sz w:val="24"/>
+                <w:szCs w:val="24"/>
+              </w:rPr>
+              <w:t xml:space="preserve"> de 5 segundos en realizar la búsqueda de algún producto, si esto ocurriese el sistema lanzara un mensaje de error indicando “La página no se encuentra disponible en estos momentos”</w:t>
+            </w:r>
+          </w:p>
+        </w:tc>
+      </w:tr>
+      <w:tr>
+        <w:tc>
+          <w:tcPr>
+            <w:tcW w:w="863" w:type="dxa"/>
+            <w:shd w:val="clear" w:color="auto" w:fill="E2EFD9" w:themeFill="accent6" w:themeFillTint="33"/>
+            <w:vAlign w:val="center"/>
+          </w:tcPr>
+          <w:p>
+            <w:pPr>
+              <w:pStyle w:val="Prrafodelista"/>
+              <w:ind w:left="0"/>
+              <w:jc w:val="both"/>
+              <w:rPr>
+                <w:rFonts w:asciiTheme="minorHAnsi" w:hAnsiTheme="minorHAnsi" w:cstheme="minorHAnsi"/>
+                <w:b/>
+                <w:sz w:val="24"/>
+                <w:szCs w:val="24"/>
+              </w:rPr>
+            </w:pPr>
+            <w:r>
+              <w:rPr>
+                <w:rFonts w:asciiTheme="minorHAnsi" w:hAnsiTheme="minorHAnsi" w:cstheme="minorHAnsi"/>
+                <w:b/>
+                <w:sz w:val="24"/>
+                <w:szCs w:val="24"/>
+              </w:rPr>
+              <w:t>R</w:t>
+            </w:r>
+            <w:r>
+              <w:rPr>
+                <w:rFonts w:asciiTheme="minorHAnsi" w:hAnsiTheme="minorHAnsi" w:cstheme="minorHAnsi"/>
+                <w:b/>
+                <w:sz w:val="24"/>
+                <w:szCs w:val="24"/>
+              </w:rPr>
+              <w:t>N</w:t>
+            </w:r>
+            <w:r>
+              <w:rPr>
+                <w:rFonts w:asciiTheme="minorHAnsi" w:hAnsiTheme="minorHAnsi" w:cstheme="minorHAnsi"/>
+                <w:b/>
+                <w:sz w:val="24"/>
+                <w:szCs w:val="24"/>
+              </w:rPr>
+              <w:t>F02</w:t>
+            </w:r>
+          </w:p>
+        </w:tc>
+        <w:tc>
+          <w:tcPr>
+            <w:tcW w:w="1838" w:type="dxa"/>
+            <w:vAlign w:val="center"/>
+          </w:tcPr>
+          <w:p>
+            <w:pPr>
+              <w:pStyle w:val="Prrafodelista"/>
+              <w:ind w:left="0"/>
+              <w:jc w:val="both"/>
+              <w:rPr>
+                <w:rFonts w:asciiTheme="minorHAnsi" w:hAnsiTheme="minorHAnsi" w:cstheme="minorHAnsi"/>
+                <w:sz w:val="24"/>
+                <w:szCs w:val="24"/>
+              </w:rPr>
+            </w:pPr>
+            <w:r>
+              <w:rPr>
+                <w:rFonts w:asciiTheme="minorHAnsi" w:hAnsiTheme="minorHAnsi" w:cstheme="minorHAnsi"/>
+                <w:sz w:val="24"/>
+                <w:szCs w:val="24"/>
+              </w:rPr>
+              <w:t>Multiplataforma</w:t>
+            </w:r>
+          </w:p>
+        </w:tc>
+        <w:tc>
+          <w:tcPr>
+            <w:tcW w:w="5946" w:type="dxa"/>
+            <w:vAlign w:val="center"/>
+          </w:tcPr>
+          <w:p>
+            <w:pPr>
+              <w:jc w:val="both"/>
+              <w:rPr>
+                <w:rFonts w:asciiTheme="minorHAnsi" w:hAnsiTheme="minorHAnsi" w:cstheme="minorHAnsi"/>
+                <w:sz w:val="24"/>
+                <w:szCs w:val="24"/>
+              </w:rPr>
+            </w:pPr>
+            <w:r>
+              <w:rPr>
+                <w:rFonts w:asciiTheme="minorHAnsi" w:hAnsiTheme="minorHAnsi" w:cstheme="minorHAnsi"/>
+                <w:sz w:val="24"/>
+                <w:szCs w:val="24"/>
+              </w:rPr>
+              <w:t>El sistema deberá funcionar correctamente en cualquiera de los siguientes sistemas Operativos: Windows 7, 8, 10, Linux (Fedora, Ubuntu), Mac OS.</w:t>
+            </w:r>
+          </w:p>
+        </w:tc>
+      </w:tr>
+      <w:tr>
+        <w:tc>
+          <w:tcPr>
+            <w:tcW w:w="863" w:type="dxa"/>
+            <w:shd w:val="clear" w:color="auto" w:fill="E2EFD9" w:themeFill="accent6" w:themeFillTint="33"/>
+            <w:vAlign w:val="center"/>
+          </w:tcPr>
+          <w:p>
+            <w:pPr>
+              <w:pStyle w:val="Prrafodelista"/>
+              <w:ind w:left="0"/>
+              <w:jc w:val="both"/>
+              <w:rPr>
+                <w:rFonts w:asciiTheme="minorHAnsi" w:hAnsiTheme="minorHAnsi" w:cstheme="minorHAnsi"/>
+                <w:b/>
+                <w:sz w:val="24"/>
+                <w:szCs w:val="24"/>
+              </w:rPr>
+            </w:pPr>
+            <w:r>
+              <w:rPr>
+                <w:rFonts w:asciiTheme="minorHAnsi" w:hAnsiTheme="minorHAnsi" w:cstheme="minorHAnsi"/>
+                <w:b/>
+                <w:sz w:val="24"/>
+                <w:szCs w:val="24"/>
+              </w:rPr>
+              <w:t>R</w:t>
+            </w:r>
+            <w:r>
+              <w:rPr>
+                <w:rFonts w:asciiTheme="minorHAnsi" w:hAnsiTheme="minorHAnsi" w:cstheme="minorHAnsi"/>
+                <w:b/>
+                <w:sz w:val="24"/>
+                <w:szCs w:val="24"/>
+              </w:rPr>
+              <w:t>N</w:t>
+            </w:r>
+            <w:r>
+              <w:rPr>
+                <w:rFonts w:asciiTheme="minorHAnsi" w:hAnsiTheme="minorHAnsi" w:cstheme="minorHAnsi"/>
+                <w:b/>
+                <w:sz w:val="24"/>
+                <w:szCs w:val="24"/>
+              </w:rPr>
+              <w:t>F03</w:t>
+            </w:r>
+          </w:p>
+        </w:tc>
+        <w:tc>
+          <w:tcPr>
+            <w:tcW w:w="1838" w:type="dxa"/>
+            <w:vAlign w:val="center"/>
+          </w:tcPr>
+          <w:p>
+            <w:pPr>
+              <w:pStyle w:val="Prrafodelista"/>
+              <w:ind w:left="0"/>
+              <w:jc w:val="both"/>
+              <w:rPr>
+                <w:rFonts w:asciiTheme="minorHAnsi" w:hAnsiTheme="minorHAnsi" w:cstheme="minorHAnsi"/>
+                <w:sz w:val="24"/>
+                <w:szCs w:val="24"/>
+              </w:rPr>
+            </w:pPr>
+            <w:r>
+              <w:rPr>
+                <w:rFonts w:asciiTheme="minorHAnsi" w:hAnsiTheme="minorHAnsi" w:cstheme="minorHAnsi"/>
+                <w:sz w:val="24"/>
+                <w:szCs w:val="24"/>
+              </w:rPr>
+              <w:t>Eficiencia de concurrencia</w:t>
+            </w:r>
+          </w:p>
+        </w:tc>
+        <w:tc>
+          <w:tcPr>
+            <w:tcW w:w="5946" w:type="dxa"/>
+            <w:vAlign w:val="center"/>
+          </w:tcPr>
+          <w:p>
+            <w:pPr>
+              <w:widowControl/>
+              <w:shd w:val="clear" w:color="auto" w:fill="FFFFFF"/>
+              <w:spacing w:after="60" w:line="240" w:lineRule="auto"/>
+              <w:rPr>
+                <w:rFonts w:asciiTheme="minorHAnsi" w:hAnsiTheme="minorHAnsi" w:cstheme="minorHAnsi"/>
+                <w:color w:val="222222"/>
+                <w:sz w:val="24"/>
+                <w:szCs w:val="24"/>
+                <w:lang w:eastAsia="es-PE"/>
+              </w:rPr>
+            </w:pPr>
+            <w:r>
+              <w:rPr>
+                <w:rFonts w:asciiTheme="minorHAnsi" w:hAnsiTheme="minorHAnsi" w:cstheme="minorHAnsi"/>
+                <w:color w:val="222222"/>
+                <w:sz w:val="24"/>
+                <w:szCs w:val="24"/>
+                <w:lang w:eastAsia="es-PE"/>
+              </w:rPr>
+              <w:t>El sistema debe ser capaz de operar adecuadamente con hasta 100.000 usuarios con sesiones concurrentes.</w:t>
+            </w:r>
+          </w:p>
+        </w:tc>
+      </w:tr>
+      <w:tr>
+        <w:tc>
+          <w:tcPr>
+            <w:tcW w:w="863" w:type="dxa"/>
+            <w:shd w:val="clear" w:color="auto" w:fill="E2EFD9" w:themeFill="accent6" w:themeFillTint="33"/>
+            <w:vAlign w:val="center"/>
+          </w:tcPr>
+          <w:p>
+            <w:pPr>
+              <w:pStyle w:val="Prrafodelista"/>
+              <w:ind w:left="0"/>
+              <w:jc w:val="both"/>
+              <w:rPr>
+                <w:rFonts w:asciiTheme="minorHAnsi" w:hAnsiTheme="minorHAnsi" w:cstheme="minorHAnsi"/>
+                <w:b/>
+                <w:sz w:val="24"/>
+                <w:szCs w:val="24"/>
+              </w:rPr>
+            </w:pPr>
+            <w:r>
+              <w:rPr>
+                <w:rFonts w:asciiTheme="minorHAnsi" w:hAnsiTheme="minorHAnsi" w:cstheme="minorHAnsi"/>
+                <w:b/>
+                <w:sz w:val="24"/>
+                <w:szCs w:val="24"/>
+              </w:rPr>
+              <w:t>R</w:t>
+            </w:r>
+            <w:r>
+              <w:rPr>
+                <w:rFonts w:asciiTheme="minorHAnsi" w:hAnsiTheme="minorHAnsi" w:cstheme="minorHAnsi"/>
+                <w:b/>
+                <w:sz w:val="24"/>
+                <w:szCs w:val="24"/>
+              </w:rPr>
+              <w:t>N</w:t>
+            </w:r>
+            <w:r>
+              <w:rPr>
+                <w:rFonts w:asciiTheme="minorHAnsi" w:hAnsiTheme="minorHAnsi" w:cstheme="minorHAnsi"/>
+                <w:b/>
+                <w:sz w:val="24"/>
+                <w:szCs w:val="24"/>
+              </w:rPr>
+              <w:t>F04</w:t>
+            </w:r>
+          </w:p>
+        </w:tc>
+        <w:tc>
+          <w:tcPr>
+            <w:tcW w:w="1838" w:type="dxa"/>
+            <w:vAlign w:val="center"/>
+          </w:tcPr>
+          <w:p>
+            <w:pPr>
+              <w:pStyle w:val="Prrafodelista"/>
+              <w:ind w:left="0"/>
+              <w:jc w:val="both"/>
+              <w:rPr>
+                <w:rFonts w:asciiTheme="minorHAnsi" w:hAnsiTheme="minorHAnsi" w:cstheme="minorHAnsi"/>
+                <w:sz w:val="24"/>
+                <w:szCs w:val="24"/>
+              </w:rPr>
+            </w:pPr>
+            <w:r>
+              <w:rPr>
+                <w:rFonts w:asciiTheme="minorHAnsi" w:hAnsiTheme="minorHAnsi" w:cstheme="minorHAnsi"/>
+                <w:sz w:val="24"/>
+                <w:szCs w:val="24"/>
+              </w:rPr>
+              <w:t>Eficiencia de actualización de datos.</w:t>
+            </w:r>
+          </w:p>
+        </w:tc>
+        <w:tc>
+          <w:tcPr>
+            <w:tcW w:w="5946" w:type="dxa"/>
+            <w:vAlign w:val="center"/>
+          </w:tcPr>
+          <w:p>
+            <w:pPr>
+              <w:widowControl/>
+              <w:shd w:val="clear" w:color="auto" w:fill="FFFFFF"/>
+              <w:spacing w:after="60" w:line="240" w:lineRule="auto"/>
+              <w:rPr>
+                <w:rFonts w:asciiTheme="minorHAnsi" w:hAnsiTheme="minorHAnsi" w:cstheme="minorHAnsi"/>
+                <w:color w:val="222222"/>
+                <w:sz w:val="24"/>
+                <w:szCs w:val="24"/>
+                <w:lang w:eastAsia="es-PE"/>
+              </w:rPr>
+            </w:pPr>
+            <w:r>
+              <w:rPr>
+                <w:rFonts w:asciiTheme="minorHAnsi" w:hAnsiTheme="minorHAnsi" w:cstheme="minorHAnsi"/>
+                <w:color w:val="222222"/>
+                <w:sz w:val="24"/>
+                <w:szCs w:val="24"/>
+                <w:lang w:eastAsia="es-PE"/>
+              </w:rPr>
+              <w:t>Los datos modificados en la base de datos deben ser actualizados para todos los usuarios que acceden en menos de 2 segundos.</w:t>
+            </w:r>
+          </w:p>
+        </w:tc>
+      </w:tr>
+      <w:tr>
+        <w:tc>
+          <w:tcPr>
+            <w:tcW w:w="863" w:type="dxa"/>
+            <w:shd w:val="clear" w:color="auto" w:fill="E2EFD9" w:themeFill="accent6" w:themeFillTint="33"/>
+            <w:vAlign w:val="center"/>
+          </w:tcPr>
+          <w:p>
+            <w:pPr>
+              <w:pStyle w:val="Prrafodelista"/>
+              <w:ind w:left="0"/>
+              <w:jc w:val="both"/>
+              <w:rPr>
+                <w:rFonts w:asciiTheme="minorHAnsi" w:hAnsiTheme="minorHAnsi" w:cstheme="minorHAnsi"/>
+                <w:b/>
+                <w:sz w:val="24"/>
+                <w:szCs w:val="24"/>
+              </w:rPr>
+            </w:pPr>
+            <w:r>
+              <w:rPr>
+                <w:rFonts w:asciiTheme="minorHAnsi" w:hAnsiTheme="minorHAnsi" w:cstheme="minorHAnsi"/>
+                <w:b/>
+                <w:sz w:val="24"/>
+                <w:szCs w:val="24"/>
+              </w:rPr>
+              <w:t>R</w:t>
+            </w:r>
+            <w:r>
+              <w:rPr>
+                <w:rFonts w:asciiTheme="minorHAnsi" w:hAnsiTheme="minorHAnsi" w:cstheme="minorHAnsi"/>
+                <w:b/>
+                <w:sz w:val="24"/>
+                <w:szCs w:val="24"/>
+              </w:rPr>
+              <w:t>N</w:t>
+            </w:r>
+            <w:r>
+              <w:rPr>
+                <w:rFonts w:asciiTheme="minorHAnsi" w:hAnsiTheme="minorHAnsi" w:cstheme="minorHAnsi"/>
+                <w:b/>
+                <w:sz w:val="24"/>
+                <w:szCs w:val="24"/>
+              </w:rPr>
+              <w:t>F05</w:t>
+            </w:r>
+          </w:p>
+        </w:tc>
+        <w:tc>
+          <w:tcPr>
+            <w:tcW w:w="1838" w:type="dxa"/>
+            <w:vAlign w:val="center"/>
+          </w:tcPr>
+          <w:p>
+            <w:pPr>
+              <w:pStyle w:val="Prrafodelista"/>
+              <w:ind w:left="0"/>
+              <w:jc w:val="both"/>
+              <w:rPr>
+                <w:rFonts w:asciiTheme="minorHAnsi" w:hAnsiTheme="minorHAnsi" w:cstheme="minorHAnsi"/>
+                <w:sz w:val="24"/>
+                <w:szCs w:val="24"/>
+              </w:rPr>
+            </w:pPr>
+            <w:r>
+              <w:rPr>
+                <w:rFonts w:asciiTheme="minorHAnsi" w:hAnsiTheme="minorHAnsi" w:cstheme="minorHAnsi"/>
+                <w:sz w:val="24"/>
+                <w:szCs w:val="24"/>
+              </w:rPr>
+              <w:t>Interfaz amigable</w:t>
+            </w:r>
+          </w:p>
+        </w:tc>
+        <w:tc>
+          <w:tcPr>
+            <w:tcW w:w="5946" w:type="dxa"/>
+            <w:vAlign w:val="center"/>
+          </w:tcPr>
+          <w:p>
+            <w:pPr>
+              <w:widowControl/>
+              <w:shd w:val="clear" w:color="auto" w:fill="FFFFFF"/>
+              <w:spacing w:after="60" w:line="240" w:lineRule="auto"/>
+              <w:rPr>
+                <w:rFonts w:asciiTheme="minorHAnsi" w:hAnsiTheme="minorHAnsi" w:cstheme="minorHAnsi"/>
+                <w:color w:val="222222"/>
+                <w:sz w:val="24"/>
+                <w:szCs w:val="24"/>
+                <w:lang w:eastAsia="es-PE"/>
+              </w:rPr>
+            </w:pPr>
+            <w:r>
+              <w:rPr>
+                <w:rFonts w:asciiTheme="minorHAnsi" w:hAnsiTheme="minorHAnsi" w:cstheme="minorHAnsi"/>
+                <w:color w:val="222222"/>
+                <w:sz w:val="24"/>
+                <w:szCs w:val="24"/>
+                <w:lang w:eastAsia="es-PE"/>
+              </w:rPr>
+              <w:t>La interfaz del sistema debe ser amigable para el usuario, de tal modo que permita su aprendizaje de manera rápida.</w:t>
+            </w:r>
+          </w:p>
+        </w:tc>
+      </w:tr>
+      <w:tr>
+        <w:tc>
+          <w:tcPr>
+            <w:tcW w:w="863" w:type="dxa"/>
+            <w:shd w:val="clear" w:color="auto" w:fill="E2EFD9" w:themeFill="accent6" w:themeFillTint="33"/>
+            <w:vAlign w:val="center"/>
+          </w:tcPr>
+          <w:p>
+            <w:pPr>
+              <w:pStyle w:val="Prrafodelista"/>
+              <w:ind w:left="0"/>
+              <w:jc w:val="both"/>
+              <w:rPr>
+                <w:rFonts w:asciiTheme="minorHAnsi" w:hAnsiTheme="minorHAnsi" w:cstheme="minorHAnsi"/>
+                <w:b/>
+                <w:sz w:val="24"/>
+                <w:szCs w:val="24"/>
+              </w:rPr>
+            </w:pPr>
+            <w:r>
+              <w:rPr>
+                <w:rFonts w:asciiTheme="minorHAnsi" w:hAnsiTheme="minorHAnsi" w:cstheme="minorHAnsi"/>
+                <w:b/>
+                <w:sz w:val="24"/>
+                <w:szCs w:val="24"/>
+              </w:rPr>
+              <w:t>RNF06</w:t>
+            </w:r>
+          </w:p>
+        </w:tc>
+        <w:tc>
+          <w:tcPr>
+            <w:tcW w:w="1838" w:type="dxa"/>
+            <w:vAlign w:val="center"/>
+          </w:tcPr>
+          <w:p>
+            <w:pPr>
+              <w:pStyle w:val="Prrafodelista"/>
+              <w:ind w:left="0"/>
+              <w:jc w:val="both"/>
+              <w:rPr>
+                <w:rFonts w:asciiTheme="minorHAnsi" w:hAnsiTheme="minorHAnsi" w:cstheme="minorHAnsi"/>
+                <w:sz w:val="24"/>
+                <w:szCs w:val="24"/>
+              </w:rPr>
+            </w:pPr>
+            <w:r>
+              <w:rPr>
+                <w:rFonts w:asciiTheme="minorHAnsi" w:hAnsiTheme="minorHAnsi" w:cstheme="minorHAnsi"/>
+                <w:sz w:val="24"/>
+                <w:szCs w:val="24"/>
+              </w:rPr>
+              <w:t>Manual de usuario adecuado</w:t>
+            </w:r>
+          </w:p>
+        </w:tc>
+        <w:tc>
+          <w:tcPr>
+            <w:tcW w:w="5946" w:type="dxa"/>
+            <w:vAlign w:val="center"/>
+          </w:tcPr>
+          <w:p>
+            <w:pPr>
+              <w:widowControl/>
+              <w:shd w:val="clear" w:color="auto" w:fill="FFFFFF"/>
+              <w:spacing w:after="60" w:line="240" w:lineRule="auto"/>
+              <w:rPr>
+                <w:rFonts w:asciiTheme="minorHAnsi" w:hAnsiTheme="minorHAnsi" w:cstheme="minorHAnsi"/>
+                <w:color w:val="222222"/>
+                <w:sz w:val="24"/>
+                <w:szCs w:val="24"/>
+                <w:lang w:eastAsia="es-PE"/>
+              </w:rPr>
+            </w:pPr>
+            <w:r>
+              <w:rPr>
+                <w:rFonts w:asciiTheme="minorHAnsi" w:hAnsiTheme="minorHAnsi" w:cstheme="minorHAnsi"/>
+                <w:color w:val="222222"/>
+                <w:sz w:val="24"/>
+                <w:szCs w:val="24"/>
+                <w:lang w:eastAsia="es-PE"/>
+              </w:rPr>
+              <w:t>El sistema debe contar con manuales de usuario estructurados adecuadamente.</w:t>
+            </w:r>
+          </w:p>
+        </w:tc>
+      </w:tr>
+      <w:tr>
+        <w:tc>
+          <w:tcPr>
+            <w:tcW w:w="863" w:type="dxa"/>
+            <w:shd w:val="clear" w:color="auto" w:fill="E2EFD9" w:themeFill="accent6" w:themeFillTint="33"/>
+            <w:vAlign w:val="center"/>
+          </w:tcPr>
+          <w:p>
+            <w:pPr>
+              <w:pStyle w:val="Prrafodelista"/>
+              <w:ind w:left="0"/>
+              <w:jc w:val="both"/>
+              <w:rPr>
+                <w:rFonts w:asciiTheme="minorHAnsi" w:hAnsiTheme="minorHAnsi" w:cstheme="minorHAnsi"/>
+                <w:b/>
+                <w:sz w:val="24"/>
+                <w:szCs w:val="24"/>
+              </w:rPr>
+            </w:pPr>
+            <w:r>
+              <w:rPr>
+                <w:rFonts w:asciiTheme="minorHAnsi" w:hAnsiTheme="minorHAnsi" w:cstheme="minorHAnsi"/>
+                <w:b/>
+                <w:sz w:val="24"/>
+                <w:szCs w:val="24"/>
+              </w:rPr>
+              <w:t>RNF07</w:t>
+            </w:r>
+          </w:p>
+        </w:tc>
+        <w:tc>
+          <w:tcPr>
+            <w:tcW w:w="1838" w:type="dxa"/>
+            <w:vAlign w:val="center"/>
+          </w:tcPr>
+          <w:p>
+            <w:pPr>
+              <w:pStyle w:val="Prrafodelista"/>
+              <w:ind w:left="0"/>
+              <w:jc w:val="both"/>
+              <w:rPr>
+                <w:rFonts w:asciiTheme="minorHAnsi" w:hAnsiTheme="minorHAnsi" w:cstheme="minorHAnsi"/>
+                <w:sz w:val="24"/>
+                <w:szCs w:val="24"/>
+              </w:rPr>
+            </w:pPr>
+            <w:r>
+              <w:rPr>
+                <w:rFonts w:asciiTheme="minorHAnsi" w:hAnsiTheme="minorHAnsi" w:cstheme="minorHAnsi"/>
+                <w:sz w:val="24"/>
+                <w:szCs w:val="24"/>
+              </w:rPr>
+              <w:t>Ayuda en línea</w:t>
+            </w:r>
+          </w:p>
+        </w:tc>
+        <w:tc>
+          <w:tcPr>
+            <w:tcW w:w="5946" w:type="dxa"/>
+            <w:vAlign w:val="center"/>
+          </w:tcPr>
+          <w:p>
+            <w:pPr>
+              <w:pStyle w:val="Prrafodelista"/>
+              <w:ind w:left="0"/>
+              <w:jc w:val="both"/>
+              <w:rPr>
+                <w:rFonts w:asciiTheme="minorHAnsi" w:hAnsiTheme="minorHAnsi" w:cstheme="minorHAnsi"/>
+                <w:sz w:val="24"/>
+                <w:szCs w:val="24"/>
+              </w:rPr>
+            </w:pPr>
+            <w:r>
+              <w:rPr>
+                <w:rFonts w:asciiTheme="minorHAnsi" w:hAnsiTheme="minorHAnsi" w:cstheme="minorHAnsi"/>
+                <w:sz w:val="24"/>
+                <w:szCs w:val="24"/>
+              </w:rPr>
+              <w:t>El sistema debe contar con un módulo de ayuda en línea.</w:t>
+            </w:r>
+          </w:p>
+        </w:tc>
+      </w:tr>
+      <w:tr>
+        <w:tc>
+          <w:tcPr>
+            <w:tcW w:w="863" w:type="dxa"/>
+            <w:shd w:val="clear" w:color="auto" w:fill="E2EFD9" w:themeFill="accent6" w:themeFillTint="33"/>
+            <w:vAlign w:val="center"/>
+          </w:tcPr>
+          <w:p>
+            <w:pPr>
+              <w:pStyle w:val="Prrafodelista"/>
+              <w:ind w:left="0"/>
+              <w:jc w:val="both"/>
+              <w:rPr>
+                <w:rFonts w:asciiTheme="minorHAnsi" w:hAnsiTheme="minorHAnsi" w:cstheme="minorHAnsi"/>
+                <w:b/>
+                <w:sz w:val="24"/>
+                <w:szCs w:val="24"/>
+              </w:rPr>
+            </w:pPr>
+            <w:r>
+              <w:rPr>
+                <w:rFonts w:asciiTheme="minorHAnsi" w:hAnsiTheme="minorHAnsi" w:cstheme="minorHAnsi"/>
+                <w:b/>
+                <w:sz w:val="24"/>
+                <w:szCs w:val="24"/>
+              </w:rPr>
+              <w:t>RNF08</w:t>
+            </w:r>
+          </w:p>
+        </w:tc>
+        <w:tc>
+          <w:tcPr>
+            <w:tcW w:w="1838" w:type="dxa"/>
+            <w:vAlign w:val="center"/>
+          </w:tcPr>
+          <w:p>
+            <w:pPr>
+              <w:pStyle w:val="Prrafodelista"/>
+              <w:ind w:left="0"/>
+              <w:jc w:val="both"/>
+              <w:rPr>
+                <w:rFonts w:asciiTheme="minorHAnsi" w:hAnsiTheme="minorHAnsi" w:cstheme="minorHAnsi"/>
+                <w:sz w:val="24"/>
+                <w:szCs w:val="24"/>
+              </w:rPr>
+            </w:pPr>
+            <w:r>
+              <w:rPr>
+                <w:rFonts w:asciiTheme="minorHAnsi" w:hAnsiTheme="minorHAnsi" w:cstheme="minorHAnsi"/>
+                <w:sz w:val="24"/>
+                <w:szCs w:val="24"/>
+              </w:rPr>
+              <w:t>Control de permisos</w:t>
+            </w:r>
+          </w:p>
+        </w:tc>
+        <w:tc>
+          <w:tcPr>
+            <w:tcW w:w="5946" w:type="dxa"/>
+            <w:vAlign w:val="center"/>
+          </w:tcPr>
+          <w:p>
+            <w:pPr>
+              <w:widowControl/>
+              <w:shd w:val="clear" w:color="auto" w:fill="FFFFFF"/>
+              <w:spacing w:after="60" w:line="240" w:lineRule="auto"/>
+              <w:rPr>
+                <w:rFonts w:asciiTheme="minorHAnsi" w:hAnsiTheme="minorHAnsi" w:cstheme="minorHAnsi"/>
+                <w:color w:val="222222"/>
+                <w:sz w:val="24"/>
+                <w:szCs w:val="24"/>
+                <w:lang w:eastAsia="es-PE"/>
+              </w:rPr>
+            </w:pPr>
+            <w:r>
+              <w:rPr>
+                <w:rFonts w:asciiTheme="minorHAnsi" w:hAnsiTheme="minorHAnsi" w:cstheme="minorHAnsi"/>
+                <w:color w:val="222222"/>
+                <w:sz w:val="24"/>
+                <w:szCs w:val="24"/>
+                <w:lang w:eastAsia="es-PE"/>
+              </w:rPr>
+              <w:t>Los permisos de acceso al sistema podrán ser cambiados solamente por el administrador de acceso a datos.</w:t>
+            </w:r>
+          </w:p>
+        </w:tc>
+      </w:tr>
+      <w:tr>
+        <w:tc>
+          <w:tcPr>
+            <w:tcW w:w="863" w:type="dxa"/>
+            <w:shd w:val="clear" w:color="auto" w:fill="E2EFD9" w:themeFill="accent6" w:themeFillTint="33"/>
+            <w:vAlign w:val="center"/>
+          </w:tcPr>
+          <w:p>
+            <w:pPr>
+              <w:pStyle w:val="Prrafodelista"/>
+              <w:ind w:left="0"/>
+              <w:jc w:val="both"/>
+              <w:rPr>
+                <w:rFonts w:asciiTheme="minorHAnsi" w:hAnsiTheme="minorHAnsi" w:cstheme="minorHAnsi"/>
+                <w:b/>
+                <w:sz w:val="24"/>
+                <w:szCs w:val="24"/>
+              </w:rPr>
+            </w:pPr>
+            <w:r>
+              <w:rPr>
+                <w:rFonts w:asciiTheme="minorHAnsi" w:hAnsiTheme="minorHAnsi" w:cstheme="minorHAnsi"/>
+                <w:b/>
+                <w:sz w:val="24"/>
+                <w:szCs w:val="24"/>
+              </w:rPr>
+              <w:t>RNF09</w:t>
+            </w:r>
+          </w:p>
+        </w:tc>
+        <w:tc>
+          <w:tcPr>
+            <w:tcW w:w="1838" w:type="dxa"/>
+            <w:vAlign w:val="center"/>
+          </w:tcPr>
+          <w:p>
+            <w:pPr>
+              <w:pStyle w:val="Prrafodelista"/>
+              <w:ind w:left="0"/>
+              <w:jc w:val="both"/>
+              <w:rPr>
+                <w:rFonts w:asciiTheme="minorHAnsi" w:hAnsiTheme="minorHAnsi" w:cstheme="minorHAnsi"/>
+                <w:sz w:val="24"/>
+                <w:szCs w:val="24"/>
+              </w:rPr>
+            </w:pPr>
+            <w:r>
+              <w:rPr>
+                <w:rFonts w:asciiTheme="minorHAnsi" w:hAnsiTheme="minorHAnsi" w:cstheme="minorHAnsi"/>
+                <w:sz w:val="24"/>
+                <w:szCs w:val="24"/>
+              </w:rPr>
+              <w:t>Respaldos de seguridad</w:t>
+            </w:r>
+          </w:p>
+        </w:tc>
+        <w:tc>
+          <w:tcPr>
+            <w:tcW w:w="5946" w:type="dxa"/>
+            <w:vAlign w:val="center"/>
+          </w:tcPr>
+          <w:p>
+            <w:pPr>
+              <w:widowControl/>
+              <w:shd w:val="clear" w:color="auto" w:fill="FFFFFF"/>
+              <w:spacing w:after="60" w:line="240" w:lineRule="auto"/>
+              <w:rPr>
+                <w:rFonts w:asciiTheme="minorHAnsi" w:hAnsiTheme="minorHAnsi" w:cstheme="minorHAnsi"/>
+                <w:color w:val="222222"/>
+                <w:sz w:val="24"/>
+                <w:szCs w:val="24"/>
+                <w:lang w:eastAsia="es-PE"/>
+              </w:rPr>
+            </w:pPr>
+            <w:r>
+              <w:rPr>
+                <w:rFonts w:asciiTheme="minorHAnsi" w:hAnsiTheme="minorHAnsi" w:cstheme="minorHAnsi"/>
+                <w:color w:val="222222"/>
+                <w:sz w:val="24"/>
+                <w:szCs w:val="24"/>
+                <w:lang w:eastAsia="es-PE"/>
+              </w:rPr>
+              <w:t>Todos los sistemas deben respaldarse cada 24 horas. Los respald</w:t>
+            </w:r>
+            <w:r>
+              <w:rPr>
+                <w:rFonts w:asciiTheme="minorHAnsi" w:hAnsiTheme="minorHAnsi" w:cstheme="minorHAnsi"/>
+                <w:color w:val="222222"/>
+                <w:sz w:val="24"/>
+                <w:szCs w:val="24"/>
+                <w:lang w:eastAsia="es-PE"/>
+              </w:rPr>
+              <w:t>os deben ser almacenados en un servidor seguro.</w:t>
+            </w:r>
+          </w:p>
+        </w:tc>
+      </w:tr>
+      <w:tr>
+        <w:tc>
+          <w:tcPr>
+            <w:tcW w:w="863" w:type="dxa"/>
+            <w:shd w:val="clear" w:color="auto" w:fill="E2EFD9" w:themeFill="accent6" w:themeFillTint="33"/>
+            <w:vAlign w:val="center"/>
+          </w:tcPr>
+          <w:p>
+            <w:pPr>
+              <w:pStyle w:val="Prrafodelista"/>
+              <w:ind w:left="0"/>
+              <w:jc w:val="both"/>
+              <w:rPr>
+                <w:rFonts w:asciiTheme="minorHAnsi" w:hAnsiTheme="minorHAnsi" w:cstheme="minorHAnsi"/>
+                <w:b/>
+                <w:sz w:val="24"/>
+                <w:szCs w:val="24"/>
+              </w:rPr>
+            </w:pPr>
+            <w:r>
+              <w:rPr>
+                <w:rFonts w:asciiTheme="minorHAnsi" w:hAnsiTheme="minorHAnsi" w:cstheme="minorHAnsi"/>
+                <w:b/>
+                <w:sz w:val="24"/>
+                <w:szCs w:val="24"/>
+              </w:rPr>
+              <w:t>RNF10</w:t>
+            </w:r>
+          </w:p>
+        </w:tc>
+        <w:tc>
+          <w:tcPr>
+            <w:tcW w:w="1838" w:type="dxa"/>
+            <w:vAlign w:val="center"/>
+          </w:tcPr>
+          <w:p>
+            <w:pPr>
+              <w:pStyle w:val="Prrafodelista"/>
+              <w:ind w:left="0"/>
+              <w:jc w:val="both"/>
+              <w:rPr>
+                <w:rFonts w:asciiTheme="minorHAnsi" w:hAnsiTheme="minorHAnsi" w:cstheme="minorHAnsi"/>
+                <w:sz w:val="24"/>
+                <w:szCs w:val="24"/>
+              </w:rPr>
+            </w:pPr>
+            <w:r>
+              <w:rPr>
+                <w:rFonts w:asciiTheme="minorHAnsi" w:hAnsiTheme="minorHAnsi" w:cstheme="minorHAnsi"/>
+                <w:sz w:val="24"/>
+                <w:szCs w:val="24"/>
+              </w:rPr>
+              <w:t>Recursos necesarios en el dispositivo</w:t>
+            </w:r>
+          </w:p>
+        </w:tc>
+        <w:tc>
+          <w:tcPr>
+            <w:tcW w:w="5946" w:type="dxa"/>
+            <w:vAlign w:val="center"/>
+          </w:tcPr>
+          <w:p>
+            <w:pPr>
+              <w:pStyle w:val="Prrafodelista"/>
+              <w:ind w:left="0"/>
+              <w:jc w:val="both"/>
+              <w:rPr>
+                <w:rFonts w:asciiTheme="minorHAnsi" w:hAnsiTheme="minorHAnsi" w:cstheme="minorHAnsi"/>
+                <w:sz w:val="24"/>
+                <w:szCs w:val="24"/>
+              </w:rPr>
+            </w:pPr>
+            <w:r>
+              <w:rPr>
+                <w:rFonts w:asciiTheme="minorHAnsi" w:hAnsiTheme="minorHAnsi" w:cstheme="minorHAnsi"/>
+                <w:sz w:val="24"/>
+                <w:szCs w:val="24"/>
+              </w:rPr>
+              <w:t>Para un buen funcionamiento del sistema se requiere tener instalado y actualizado su navegador de preferencia y contar con RAM de al menos 2GB.</w:t>
+            </w:r>
+          </w:p>
+        </w:tc>
+      </w:tr>
+    </w:tbl>
     <w:p>
       <w:pPr>
         <w:pStyle w:val="Prrafodelista"/>
-        <w:numPr>
-          <w:ilvl w:val="2"/>
-          <w:numId w:val="1"/>
-        </w:numPr>
+        <w:ind w:left="792"/>
         <w:jc w:val="both"/>
         <w:rPr>
           <w:rFonts w:asciiTheme="minorHAnsi" w:hAnsiTheme="minorHAnsi" w:cstheme="minorHAnsi"/>
+          <w:b/>
           <w:sz w:val="24"/>
           <w:szCs w:val="24"/>
         </w:rPr>
       </w:pPr>
-      <w:r>
+    </w:p>
+    <w:p>
+      <w:pPr>
+        <w:pStyle w:val="Prrafodelista"/>
+        <w:ind w:left="792"/>
+        <w:jc w:val="both"/>
         <w:rPr>
           <w:rFonts w:asciiTheme="minorHAnsi" w:hAnsiTheme="minorHAnsi" w:cstheme="minorHAnsi"/>
+          <w:b/>
           <w:sz w:val="24"/>
           <w:szCs w:val="24"/>
-        </w:rPr>
-        <w:t xml:space="preserve">El sistema no debe tardar </w:t>
-      </w:r>
+          <w:u w:val="single"/>
+        </w:rPr>
+      </w:pPr>
       <w:r>
         <w:rPr>
           <w:rFonts w:asciiTheme="minorHAnsi" w:hAnsiTheme="minorHAnsi" w:cstheme="minorHAnsi"/>
+          <w:b/>
           <w:sz w:val="24"/>
           <w:szCs w:val="24"/>
-        </w:rPr>
-        <w:t>más</w:t>
+          <w:u w:val="single"/>
+        </w:rPr>
+        <w:t>PROTOTIPOS.</w:t>
       </w:r>
-      <w:r>
+    </w:p>
+    <w:p>
+      <w:pPr>
+        <w:pStyle w:val="Prrafodelista"/>
+        <w:ind w:left="792"/>
+        <w:jc w:val="both"/>
         <w:rPr>
           <w:rFonts w:asciiTheme="minorHAnsi" w:hAnsiTheme="minorHAnsi" w:cstheme="minorHAnsi"/>
+          <w:b/>
           <w:sz w:val="24"/>
           <w:szCs w:val="24"/>
         </w:rPr>
-        <w:t xml:space="preserve"> de 5 segundos en realizar la búsqueda de algún producto si esto ocurriese el sistema lanzara un mensaje de error indicando que no puede conectarse con la base de datos.</w:t>
-      </w:r>
+      </w:pPr>
     </w:p>
     <w:p>
       <w:pPr>
         <w:pStyle w:val="Prrafodelista"/>
-        <w:numPr>
-          <w:ilvl w:val="2"/>
-          <w:numId w:val="1"/>
-        </w:numPr>
+        <w:ind w:left="792"/>
         <w:jc w:val="both"/>
         <w:rPr>
           <w:rFonts w:asciiTheme="minorHAnsi" w:hAnsiTheme="minorHAnsi" w:cstheme="minorHAnsi"/>
+          <w:b/>
           <w:sz w:val="24"/>
           <w:szCs w:val="24"/>
         </w:rPr>
       </w:pPr>
-      <w:r>
+      <w:bookmarkStart w:id="0" w:name="_GoBack"/>
+      <w:bookmarkEnd w:id="0"/>
+    </w:p>
+    <w:p>
+      <w:pPr>
+        <w:pStyle w:val="Prrafodelista"/>
+        <w:ind w:left="792"/>
+        <w:jc w:val="both"/>
         <w:rPr>
           <w:rFonts w:asciiTheme="minorHAnsi" w:hAnsiTheme="minorHAnsi" w:cstheme="minorHAnsi"/>
+          <w:b/>
           <w:sz w:val="24"/>
           <w:szCs w:val="24"/>
         </w:rPr>
-        <w:t>El sistema de ventas deberá emitir un reporte cada cierto tiempo dando a conocer los productos que están por debajo del límite del stock mínimo establecido por los usuarios.</w:t>
-      </w:r>
-    </w:p>
-    <w:p>
-      <w:pPr>
-        <w:pStyle w:val="Prrafodelista"/>
-        <w:numPr>
-          <w:ilvl w:val="2"/>
-          <w:numId w:val="1"/>
-        </w:numPr>
-        <w:jc w:val="both"/>
-        <w:rPr>
-          <w:rFonts w:asciiTheme="minorHAnsi" w:hAnsiTheme="minorHAnsi" w:cstheme="minorHAnsi"/>
-          <w:sz w:val="24"/>
-          <w:szCs w:val="24"/>
-        </w:rPr>
-      </w:pPr>
-      <w:r>
-        <w:rPr>
-          <w:rFonts w:asciiTheme="minorHAnsi" w:hAnsiTheme="minorHAnsi" w:cstheme="minorHAnsi"/>
-          <w:sz w:val="24"/>
-          <w:szCs w:val="24"/>
-        </w:rPr>
-        <w:t>El sistema deberá funcionar correctamente en cualquiera de los siguientes sistemas Operativos: Windows 7, 8, 10, Linux (Fedora, Ubuntu), Mac OS.</w:t>
-      </w:r>
-    </w:p>
-    <w:p>
-      <w:pPr>
-        <w:pStyle w:val="Prrafodelista"/>
-        <w:numPr>
-          <w:ilvl w:val="2"/>
-          <w:numId w:val="1"/>
-        </w:numPr>
-        <w:jc w:val="both"/>
-        <w:rPr>
-          <w:rFonts w:asciiTheme="minorHAnsi" w:hAnsiTheme="minorHAnsi" w:cstheme="minorHAnsi"/>
-          <w:sz w:val="24"/>
-          <w:szCs w:val="24"/>
-        </w:rPr>
-      </w:pPr>
-      <w:r>
-        <w:rPr>
-          <w:rFonts w:asciiTheme="minorHAnsi" w:hAnsiTheme="minorHAnsi" w:cstheme="minorHAnsi"/>
-          <w:sz w:val="24"/>
-          <w:szCs w:val="24"/>
-        </w:rPr>
-        <w:t xml:space="preserve">Se debe disponer de </w:t>
-      </w:r>
-      <w:r>
-        <w:rPr>
-          <w:rFonts w:asciiTheme="minorHAnsi" w:hAnsiTheme="minorHAnsi" w:cstheme="minorHAnsi"/>
-          <w:sz w:val="24"/>
-          <w:szCs w:val="24"/>
-        </w:rPr>
-        <w:t>periféricos</w:t>
-      </w:r>
-      <w:r>
-        <w:rPr>
-          <w:rFonts w:asciiTheme="minorHAnsi" w:hAnsiTheme="minorHAnsi" w:cstheme="minorHAnsi"/>
-          <w:sz w:val="24"/>
-          <w:szCs w:val="24"/>
-        </w:rPr>
-        <w:t xml:space="preserve"> disponibles (mouse y teclado) para un adecuado uso del software.</w:t>
-      </w:r>
-    </w:p>
-    <w:p>
-      <w:pPr>
-        <w:pStyle w:val="Prrafodelista"/>
-        <w:numPr>
-          <w:ilvl w:val="2"/>
-          <w:numId w:val="1"/>
-        </w:numPr>
-        <w:jc w:val="both"/>
-        <w:rPr>
-          <w:rFonts w:asciiTheme="minorHAnsi" w:hAnsiTheme="minorHAnsi" w:cstheme="minorHAnsi"/>
-          <w:sz w:val="24"/>
-          <w:szCs w:val="24"/>
-        </w:rPr>
-      </w:pPr>
-      <w:r>
-        <w:rPr>
-          <w:rFonts w:asciiTheme="minorHAnsi" w:hAnsiTheme="minorHAnsi" w:cstheme="minorHAnsi"/>
-          <w:sz w:val="24"/>
-          <w:szCs w:val="24"/>
-        </w:rPr>
-        <w:t xml:space="preserve">Para un mejor funcionamiento del sistema se requiere tener instalado la </w:t>
-      </w:r>
-      <w:r>
-        <w:rPr>
-          <w:rFonts w:asciiTheme="minorHAnsi" w:hAnsiTheme="minorHAnsi" w:cstheme="minorHAnsi"/>
-          <w:sz w:val="24"/>
-          <w:szCs w:val="24"/>
-        </w:rPr>
-        <w:t>última</w:t>
-      </w:r>
-      <w:r>
-        <w:rPr>
-          <w:rFonts w:asciiTheme="minorHAnsi" w:hAnsiTheme="minorHAnsi" w:cstheme="minorHAnsi"/>
-          <w:sz w:val="24"/>
-          <w:szCs w:val="24"/>
-        </w:rPr>
-        <w:t xml:space="preserve"> versión de su navegador, de preferencia (Chrome o Mozilla Firefox), además de contar con una RAM de al menos 2 GB.</w:t>
-      </w:r>
-    </w:p>
-    <w:p/>
+      </w:pPr>
+    </w:p>
     <w:sectPr>
       <w:pgSz w:w="11906" w:h="16838"/>
       <w:pgMar w:top="1417" w:right="1701" w:bottom="1417" w:left="1701" w:header="708" w:footer="708" w:gutter="0"/>
@@ -2401,6 +4402,941 @@
 <file path=word/numbering.xml><?xml version="1.0" encoding="utf-8"?>
 <w:numbering xmlns:wpc="http://schemas.microsoft.com/office/word/2010/wordprocessingCanvas" xmlns:cx="http://schemas.microsoft.com/office/drawing/2014/chartex" xmlns:cx1="http://schemas.microsoft.com/office/drawing/2015/9/8/chartex" xmlns:cx2="http://schemas.microsoft.com/office/drawing/2015/10/21/chartex" xmlns:cx3="http://schemas.microsoft.com/office/drawing/2016/5/9/chartex" xmlns:cx4="http://schemas.microsoft.com/office/drawing/2016/5/10/chartex" xmlns:cx5="http://schemas.microsoft.com/office/drawing/2016/5/11/chartex" xmlns:cx6="http://schemas.microsoft.com/office/drawing/2016/5/12/chartex" xmlns:cx7="http://schemas.microsoft.com/office/drawing/2016/5/13/chartex" xmlns:cx8="http://schemas.microsoft.com/office/drawing/2016/5/14/chartex" xmlns:mc="http://schemas.openxmlformats.org/markup-compatibility/2006" xmlns:aink="http://schemas.microsoft.com/office/drawing/2016/ink" xmlns:am3d="http://schemas.microsoft.com/office/drawing/2017/model3d" xmlns:o="urn:schemas-microsoft-com:office:office" xmlns:r="http://schemas.openxmlformats.org/officeDocument/2006/relationships" xmlns:m="http://schemas.openxmlformats.org/officeDocument/2006/math" xmlns:v="urn:schemas-microsoft-com:vml" xmlns:wp14="http://schemas.microsoft.com/office/word/2010/wordprocessingDrawing" xmlns:wp="http://schemas.openxmlformats.org/drawingml/2006/wordprocessingDrawing" xmlns:w10="urn:schemas-microsoft-com:office:word" xmlns:w="http://schemas.openxmlformats.org/wordprocessingml/2006/main" xmlns:w14="http://schemas.microsoft.com/office/word/2010/wordml" xmlns:w15="http://schemas.microsoft.com/office/word/2012/wordml" xmlns:w16cid="http://schemas.microsoft.com/office/word/2016/wordml/cid" xmlns:w16se="http://schemas.microsoft.com/office/word/2015/wordml/symex" xmlns:wpg="http://schemas.microsoft.com/office/word/2010/wordprocessingGroup" xmlns:wpi="http://schemas.microsoft.com/office/word/2010/wordprocessingInk" xmlns:wne="http://schemas.microsoft.com/office/word/2006/wordml" xmlns:wps="http://schemas.microsoft.com/office/word/2010/wordprocessingShape" mc:Ignorable="w14 w15 w16se w16cid wp14">
   <w:abstractNum w:abstractNumId="0" w15:restartNumberingAfterBreak="0">
+    <w:nsid w:val="07905EED"/>
+    <w:multiLevelType w:val="multilevel"/>
+    <w:tmpl w:val="03982CB8"/>
+    <w:lvl w:ilvl="0">
+      <w:start w:val="1"/>
+      <w:numFmt w:val="bullet"/>
+      <w:lvlText w:val=""/>
+      <w:lvlJc w:val="left"/>
+      <w:pPr>
+        <w:tabs>
+          <w:tab w:val="num" w:pos="720"/>
+        </w:tabs>
+        <w:ind w:left="720" w:hanging="360"/>
+      </w:pPr>
+      <w:rPr>
+        <w:rFonts w:ascii="Symbol" w:hAnsi="Symbol" w:hint="default"/>
+        <w:sz w:val="20"/>
+      </w:rPr>
+    </w:lvl>
+    <w:lvl w:ilvl="1" w:tentative="1">
+      <w:start w:val="1"/>
+      <w:numFmt w:val="bullet"/>
+      <w:lvlText w:val="o"/>
+      <w:lvlJc w:val="left"/>
+      <w:pPr>
+        <w:tabs>
+          <w:tab w:val="num" w:pos="1440"/>
+        </w:tabs>
+        <w:ind w:left="1440" w:hanging="360"/>
+      </w:pPr>
+      <w:rPr>
+        <w:rFonts w:ascii="Courier New" w:hAnsi="Courier New" w:hint="default"/>
+        <w:sz w:val="20"/>
+      </w:rPr>
+    </w:lvl>
+    <w:lvl w:ilvl="2" w:tentative="1">
+      <w:start w:val="1"/>
+      <w:numFmt w:val="bullet"/>
+      <w:lvlText w:val=""/>
+      <w:lvlJc w:val="left"/>
+      <w:pPr>
+        <w:tabs>
+          <w:tab w:val="num" w:pos="2160"/>
+        </w:tabs>
+        <w:ind w:left="2160" w:hanging="360"/>
+      </w:pPr>
+      <w:rPr>
+        <w:rFonts w:ascii="Wingdings" w:hAnsi="Wingdings" w:hint="default"/>
+        <w:sz w:val="20"/>
+      </w:rPr>
+    </w:lvl>
+    <w:lvl w:ilvl="3" w:tentative="1">
+      <w:start w:val="1"/>
+      <w:numFmt w:val="bullet"/>
+      <w:lvlText w:val=""/>
+      <w:lvlJc w:val="left"/>
+      <w:pPr>
+        <w:tabs>
+          <w:tab w:val="num" w:pos="2880"/>
+        </w:tabs>
+        <w:ind w:left="2880" w:hanging="360"/>
+      </w:pPr>
+      <w:rPr>
+        <w:rFonts w:ascii="Wingdings" w:hAnsi="Wingdings" w:hint="default"/>
+        <w:sz w:val="20"/>
+      </w:rPr>
+    </w:lvl>
+    <w:lvl w:ilvl="4" w:tentative="1">
+      <w:start w:val="1"/>
+      <w:numFmt w:val="bullet"/>
+      <w:lvlText w:val=""/>
+      <w:lvlJc w:val="left"/>
+      <w:pPr>
+        <w:tabs>
+          <w:tab w:val="num" w:pos="3600"/>
+        </w:tabs>
+        <w:ind w:left="3600" w:hanging="360"/>
+      </w:pPr>
+      <w:rPr>
+        <w:rFonts w:ascii="Wingdings" w:hAnsi="Wingdings" w:hint="default"/>
+        <w:sz w:val="20"/>
+      </w:rPr>
+    </w:lvl>
+    <w:lvl w:ilvl="5" w:tentative="1">
+      <w:start w:val="1"/>
+      <w:numFmt w:val="bullet"/>
+      <w:lvlText w:val=""/>
+      <w:lvlJc w:val="left"/>
+      <w:pPr>
+        <w:tabs>
+          <w:tab w:val="num" w:pos="4320"/>
+        </w:tabs>
+        <w:ind w:left="4320" w:hanging="360"/>
+      </w:pPr>
+      <w:rPr>
+        <w:rFonts w:ascii="Wingdings" w:hAnsi="Wingdings" w:hint="default"/>
+        <w:sz w:val="20"/>
+      </w:rPr>
+    </w:lvl>
+    <w:lvl w:ilvl="6" w:tentative="1">
+      <w:start w:val="1"/>
+      <w:numFmt w:val="bullet"/>
+      <w:lvlText w:val=""/>
+      <w:lvlJc w:val="left"/>
+      <w:pPr>
+        <w:tabs>
+          <w:tab w:val="num" w:pos="5040"/>
+        </w:tabs>
+        <w:ind w:left="5040" w:hanging="360"/>
+      </w:pPr>
+      <w:rPr>
+        <w:rFonts w:ascii="Wingdings" w:hAnsi="Wingdings" w:hint="default"/>
+        <w:sz w:val="20"/>
+      </w:rPr>
+    </w:lvl>
+    <w:lvl w:ilvl="7" w:tentative="1">
+      <w:start w:val="1"/>
+      <w:numFmt w:val="bullet"/>
+      <w:lvlText w:val=""/>
+      <w:lvlJc w:val="left"/>
+      <w:pPr>
+        <w:tabs>
+          <w:tab w:val="num" w:pos="5760"/>
+        </w:tabs>
+        <w:ind w:left="5760" w:hanging="360"/>
+      </w:pPr>
+      <w:rPr>
+        <w:rFonts w:ascii="Wingdings" w:hAnsi="Wingdings" w:hint="default"/>
+        <w:sz w:val="20"/>
+      </w:rPr>
+    </w:lvl>
+    <w:lvl w:ilvl="8" w:tentative="1">
+      <w:start w:val="1"/>
+      <w:numFmt w:val="bullet"/>
+      <w:lvlText w:val=""/>
+      <w:lvlJc w:val="left"/>
+      <w:pPr>
+        <w:tabs>
+          <w:tab w:val="num" w:pos="6480"/>
+        </w:tabs>
+        <w:ind w:left="6480" w:hanging="360"/>
+      </w:pPr>
+      <w:rPr>
+        <w:rFonts w:ascii="Wingdings" w:hAnsi="Wingdings" w:hint="default"/>
+        <w:sz w:val="20"/>
+      </w:rPr>
+    </w:lvl>
+  </w:abstractNum>
+  <w:abstractNum w:abstractNumId="1" w15:restartNumberingAfterBreak="0">
+    <w:nsid w:val="0C6651C9"/>
+    <w:multiLevelType w:val="hybridMultilevel"/>
+    <w:tmpl w:val="ABB6DECA"/>
+    <w:lvl w:ilvl="0" w:tplc="280A000D">
+      <w:start w:val="1"/>
+      <w:numFmt w:val="bullet"/>
+      <w:lvlText w:val=""/>
+      <w:lvlJc w:val="left"/>
+      <w:pPr>
+        <w:ind w:left="720" w:hanging="360"/>
+      </w:pPr>
+      <w:rPr>
+        <w:rFonts w:ascii="Wingdings" w:hAnsi="Wingdings" w:hint="default"/>
+      </w:rPr>
+    </w:lvl>
+    <w:lvl w:ilvl="1" w:tplc="280A0003" w:tentative="1">
+      <w:start w:val="1"/>
+      <w:numFmt w:val="bullet"/>
+      <w:lvlText w:val="o"/>
+      <w:lvlJc w:val="left"/>
+      <w:pPr>
+        <w:ind w:left="1440" w:hanging="360"/>
+      </w:pPr>
+      <w:rPr>
+        <w:rFonts w:ascii="Courier New" w:hAnsi="Courier New" w:cs="Courier New" w:hint="default"/>
+      </w:rPr>
+    </w:lvl>
+    <w:lvl w:ilvl="2" w:tplc="280A0005" w:tentative="1">
+      <w:start w:val="1"/>
+      <w:numFmt w:val="bullet"/>
+      <w:lvlText w:val=""/>
+      <w:lvlJc w:val="left"/>
+      <w:pPr>
+        <w:ind w:left="2160" w:hanging="360"/>
+      </w:pPr>
+      <w:rPr>
+        <w:rFonts w:ascii="Wingdings" w:hAnsi="Wingdings" w:hint="default"/>
+      </w:rPr>
+    </w:lvl>
+    <w:lvl w:ilvl="3" w:tplc="280A0001" w:tentative="1">
+      <w:start w:val="1"/>
+      <w:numFmt w:val="bullet"/>
+      <w:lvlText w:val=""/>
+      <w:lvlJc w:val="left"/>
+      <w:pPr>
+        <w:ind w:left="2880" w:hanging="360"/>
+      </w:pPr>
+      <w:rPr>
+        <w:rFonts w:ascii="Symbol" w:hAnsi="Symbol" w:hint="default"/>
+      </w:rPr>
+    </w:lvl>
+    <w:lvl w:ilvl="4" w:tplc="280A0003" w:tentative="1">
+      <w:start w:val="1"/>
+      <w:numFmt w:val="bullet"/>
+      <w:lvlText w:val="o"/>
+      <w:lvlJc w:val="left"/>
+      <w:pPr>
+        <w:ind w:left="3600" w:hanging="360"/>
+      </w:pPr>
+      <w:rPr>
+        <w:rFonts w:ascii="Courier New" w:hAnsi="Courier New" w:cs="Courier New" w:hint="default"/>
+      </w:rPr>
+    </w:lvl>
+    <w:lvl w:ilvl="5" w:tplc="280A0005" w:tentative="1">
+      <w:start w:val="1"/>
+      <w:numFmt w:val="bullet"/>
+      <w:lvlText w:val=""/>
+      <w:lvlJc w:val="left"/>
+      <w:pPr>
+        <w:ind w:left="4320" w:hanging="360"/>
+      </w:pPr>
+      <w:rPr>
+        <w:rFonts w:ascii="Wingdings" w:hAnsi="Wingdings" w:hint="default"/>
+      </w:rPr>
+    </w:lvl>
+    <w:lvl w:ilvl="6" w:tplc="280A0001" w:tentative="1">
+      <w:start w:val="1"/>
+      <w:numFmt w:val="bullet"/>
+      <w:lvlText w:val=""/>
+      <w:lvlJc w:val="left"/>
+      <w:pPr>
+        <w:ind w:left="5040" w:hanging="360"/>
+      </w:pPr>
+      <w:rPr>
+        <w:rFonts w:ascii="Symbol" w:hAnsi="Symbol" w:hint="default"/>
+      </w:rPr>
+    </w:lvl>
+    <w:lvl w:ilvl="7" w:tplc="280A0003" w:tentative="1">
+      <w:start w:val="1"/>
+      <w:numFmt w:val="bullet"/>
+      <w:lvlText w:val="o"/>
+      <w:lvlJc w:val="left"/>
+      <w:pPr>
+        <w:ind w:left="5760" w:hanging="360"/>
+      </w:pPr>
+      <w:rPr>
+        <w:rFonts w:ascii="Courier New" w:hAnsi="Courier New" w:cs="Courier New" w:hint="default"/>
+      </w:rPr>
+    </w:lvl>
+    <w:lvl w:ilvl="8" w:tplc="280A0005" w:tentative="1">
+      <w:start w:val="1"/>
+      <w:numFmt w:val="bullet"/>
+      <w:lvlText w:val=""/>
+      <w:lvlJc w:val="left"/>
+      <w:pPr>
+        <w:ind w:left="6480" w:hanging="360"/>
+      </w:pPr>
+      <w:rPr>
+        <w:rFonts w:ascii="Wingdings" w:hAnsi="Wingdings" w:hint="default"/>
+      </w:rPr>
+    </w:lvl>
+  </w:abstractNum>
+  <w:abstractNum w:abstractNumId="2" w15:restartNumberingAfterBreak="0">
+    <w:nsid w:val="1C8B2D0C"/>
+    <w:multiLevelType w:val="multilevel"/>
+    <w:tmpl w:val="E3F6E47E"/>
+    <w:lvl w:ilvl="0">
+      <w:start w:val="1"/>
+      <w:numFmt w:val="bullet"/>
+      <w:lvlText w:val=""/>
+      <w:lvlJc w:val="left"/>
+      <w:pPr>
+        <w:tabs>
+          <w:tab w:val="num" w:pos="720"/>
+        </w:tabs>
+        <w:ind w:left="720" w:hanging="360"/>
+      </w:pPr>
+      <w:rPr>
+        <w:rFonts w:ascii="Symbol" w:hAnsi="Symbol" w:hint="default"/>
+        <w:sz w:val="20"/>
+      </w:rPr>
+    </w:lvl>
+    <w:lvl w:ilvl="1" w:tentative="1">
+      <w:start w:val="1"/>
+      <w:numFmt w:val="bullet"/>
+      <w:lvlText w:val="o"/>
+      <w:lvlJc w:val="left"/>
+      <w:pPr>
+        <w:tabs>
+          <w:tab w:val="num" w:pos="1440"/>
+        </w:tabs>
+        <w:ind w:left="1440" w:hanging="360"/>
+      </w:pPr>
+      <w:rPr>
+        <w:rFonts w:ascii="Courier New" w:hAnsi="Courier New" w:hint="default"/>
+        <w:sz w:val="20"/>
+      </w:rPr>
+    </w:lvl>
+    <w:lvl w:ilvl="2" w:tentative="1">
+      <w:start w:val="1"/>
+      <w:numFmt w:val="bullet"/>
+      <w:lvlText w:val=""/>
+      <w:lvlJc w:val="left"/>
+      <w:pPr>
+        <w:tabs>
+          <w:tab w:val="num" w:pos="2160"/>
+        </w:tabs>
+        <w:ind w:left="2160" w:hanging="360"/>
+      </w:pPr>
+      <w:rPr>
+        <w:rFonts w:ascii="Wingdings" w:hAnsi="Wingdings" w:hint="default"/>
+        <w:sz w:val="20"/>
+      </w:rPr>
+    </w:lvl>
+    <w:lvl w:ilvl="3" w:tentative="1">
+      <w:start w:val="1"/>
+      <w:numFmt w:val="bullet"/>
+      <w:lvlText w:val=""/>
+      <w:lvlJc w:val="left"/>
+      <w:pPr>
+        <w:tabs>
+          <w:tab w:val="num" w:pos="2880"/>
+        </w:tabs>
+        <w:ind w:left="2880" w:hanging="360"/>
+      </w:pPr>
+      <w:rPr>
+        <w:rFonts w:ascii="Wingdings" w:hAnsi="Wingdings" w:hint="default"/>
+        <w:sz w:val="20"/>
+      </w:rPr>
+    </w:lvl>
+    <w:lvl w:ilvl="4" w:tentative="1">
+      <w:start w:val="1"/>
+      <w:numFmt w:val="bullet"/>
+      <w:lvlText w:val=""/>
+      <w:lvlJc w:val="left"/>
+      <w:pPr>
+        <w:tabs>
+          <w:tab w:val="num" w:pos="3600"/>
+        </w:tabs>
+        <w:ind w:left="3600" w:hanging="360"/>
+      </w:pPr>
+      <w:rPr>
+        <w:rFonts w:ascii="Wingdings" w:hAnsi="Wingdings" w:hint="default"/>
+        <w:sz w:val="20"/>
+      </w:rPr>
+    </w:lvl>
+    <w:lvl w:ilvl="5" w:tentative="1">
+      <w:start w:val="1"/>
+      <w:numFmt w:val="bullet"/>
+      <w:lvlText w:val=""/>
+      <w:lvlJc w:val="left"/>
+      <w:pPr>
+        <w:tabs>
+          <w:tab w:val="num" w:pos="4320"/>
+        </w:tabs>
+        <w:ind w:left="4320" w:hanging="360"/>
+      </w:pPr>
+      <w:rPr>
+        <w:rFonts w:ascii="Wingdings" w:hAnsi="Wingdings" w:hint="default"/>
+        <w:sz w:val="20"/>
+      </w:rPr>
+    </w:lvl>
+    <w:lvl w:ilvl="6" w:tentative="1">
+      <w:start w:val="1"/>
+      <w:numFmt w:val="bullet"/>
+      <w:lvlText w:val=""/>
+      <w:lvlJc w:val="left"/>
+      <w:pPr>
+        <w:tabs>
+          <w:tab w:val="num" w:pos="5040"/>
+        </w:tabs>
+        <w:ind w:left="5040" w:hanging="360"/>
+      </w:pPr>
+      <w:rPr>
+        <w:rFonts w:ascii="Wingdings" w:hAnsi="Wingdings" w:hint="default"/>
+        <w:sz w:val="20"/>
+      </w:rPr>
+    </w:lvl>
+    <w:lvl w:ilvl="7" w:tentative="1">
+      <w:start w:val="1"/>
+      <w:numFmt w:val="bullet"/>
+      <w:lvlText w:val=""/>
+      <w:lvlJc w:val="left"/>
+      <w:pPr>
+        <w:tabs>
+          <w:tab w:val="num" w:pos="5760"/>
+        </w:tabs>
+        <w:ind w:left="5760" w:hanging="360"/>
+      </w:pPr>
+      <w:rPr>
+        <w:rFonts w:ascii="Wingdings" w:hAnsi="Wingdings" w:hint="default"/>
+        <w:sz w:val="20"/>
+      </w:rPr>
+    </w:lvl>
+    <w:lvl w:ilvl="8" w:tentative="1">
+      <w:start w:val="1"/>
+      <w:numFmt w:val="bullet"/>
+      <w:lvlText w:val=""/>
+      <w:lvlJc w:val="left"/>
+      <w:pPr>
+        <w:tabs>
+          <w:tab w:val="num" w:pos="6480"/>
+        </w:tabs>
+        <w:ind w:left="6480" w:hanging="360"/>
+      </w:pPr>
+      <w:rPr>
+        <w:rFonts w:ascii="Wingdings" w:hAnsi="Wingdings" w:hint="default"/>
+        <w:sz w:val="20"/>
+      </w:rPr>
+    </w:lvl>
+  </w:abstractNum>
+  <w:abstractNum w:abstractNumId="3" w15:restartNumberingAfterBreak="0">
+    <w:nsid w:val="3B5C6C16"/>
+    <w:multiLevelType w:val="hybridMultilevel"/>
+    <w:tmpl w:val="8FB6C274"/>
+    <w:lvl w:ilvl="0" w:tplc="280A000D">
+      <w:start w:val="1"/>
+      <w:numFmt w:val="bullet"/>
+      <w:lvlText w:val=""/>
+      <w:lvlJc w:val="left"/>
+      <w:pPr>
+        <w:ind w:left="720" w:hanging="360"/>
+      </w:pPr>
+      <w:rPr>
+        <w:rFonts w:ascii="Wingdings" w:hAnsi="Wingdings" w:hint="default"/>
+      </w:rPr>
+    </w:lvl>
+    <w:lvl w:ilvl="1" w:tplc="280A0003" w:tentative="1">
+      <w:start w:val="1"/>
+      <w:numFmt w:val="bullet"/>
+      <w:lvlText w:val="o"/>
+      <w:lvlJc w:val="left"/>
+      <w:pPr>
+        <w:ind w:left="1440" w:hanging="360"/>
+      </w:pPr>
+      <w:rPr>
+        <w:rFonts w:ascii="Courier New" w:hAnsi="Courier New" w:cs="Courier New" w:hint="default"/>
+      </w:rPr>
+    </w:lvl>
+    <w:lvl w:ilvl="2" w:tplc="280A0005" w:tentative="1">
+      <w:start w:val="1"/>
+      <w:numFmt w:val="bullet"/>
+      <w:lvlText w:val=""/>
+      <w:lvlJc w:val="left"/>
+      <w:pPr>
+        <w:ind w:left="2160" w:hanging="360"/>
+      </w:pPr>
+      <w:rPr>
+        <w:rFonts w:ascii="Wingdings" w:hAnsi="Wingdings" w:hint="default"/>
+      </w:rPr>
+    </w:lvl>
+    <w:lvl w:ilvl="3" w:tplc="280A0001" w:tentative="1">
+      <w:start w:val="1"/>
+      <w:numFmt w:val="bullet"/>
+      <w:lvlText w:val=""/>
+      <w:lvlJc w:val="left"/>
+      <w:pPr>
+        <w:ind w:left="2880" w:hanging="360"/>
+      </w:pPr>
+      <w:rPr>
+        <w:rFonts w:ascii="Symbol" w:hAnsi="Symbol" w:hint="default"/>
+      </w:rPr>
+    </w:lvl>
+    <w:lvl w:ilvl="4" w:tplc="280A0003" w:tentative="1">
+      <w:start w:val="1"/>
+      <w:numFmt w:val="bullet"/>
+      <w:lvlText w:val="o"/>
+      <w:lvlJc w:val="left"/>
+      <w:pPr>
+        <w:ind w:left="3600" w:hanging="360"/>
+      </w:pPr>
+      <w:rPr>
+        <w:rFonts w:ascii="Courier New" w:hAnsi="Courier New" w:cs="Courier New" w:hint="default"/>
+      </w:rPr>
+    </w:lvl>
+    <w:lvl w:ilvl="5" w:tplc="280A0005" w:tentative="1">
+      <w:start w:val="1"/>
+      <w:numFmt w:val="bullet"/>
+      <w:lvlText w:val=""/>
+      <w:lvlJc w:val="left"/>
+      <w:pPr>
+        <w:ind w:left="4320" w:hanging="360"/>
+      </w:pPr>
+      <w:rPr>
+        <w:rFonts w:ascii="Wingdings" w:hAnsi="Wingdings" w:hint="default"/>
+      </w:rPr>
+    </w:lvl>
+    <w:lvl w:ilvl="6" w:tplc="280A0001" w:tentative="1">
+      <w:start w:val="1"/>
+      <w:numFmt w:val="bullet"/>
+      <w:lvlText w:val=""/>
+      <w:lvlJc w:val="left"/>
+      <w:pPr>
+        <w:ind w:left="5040" w:hanging="360"/>
+      </w:pPr>
+      <w:rPr>
+        <w:rFonts w:ascii="Symbol" w:hAnsi="Symbol" w:hint="default"/>
+      </w:rPr>
+    </w:lvl>
+    <w:lvl w:ilvl="7" w:tplc="280A0003" w:tentative="1">
+      <w:start w:val="1"/>
+      <w:numFmt w:val="bullet"/>
+      <w:lvlText w:val="o"/>
+      <w:lvlJc w:val="left"/>
+      <w:pPr>
+        <w:ind w:left="5760" w:hanging="360"/>
+      </w:pPr>
+      <w:rPr>
+        <w:rFonts w:ascii="Courier New" w:hAnsi="Courier New" w:cs="Courier New" w:hint="default"/>
+      </w:rPr>
+    </w:lvl>
+    <w:lvl w:ilvl="8" w:tplc="280A0005" w:tentative="1">
+      <w:start w:val="1"/>
+      <w:numFmt w:val="bullet"/>
+      <w:lvlText w:val=""/>
+      <w:lvlJc w:val="left"/>
+      <w:pPr>
+        <w:ind w:left="6480" w:hanging="360"/>
+      </w:pPr>
+      <w:rPr>
+        <w:rFonts w:ascii="Wingdings" w:hAnsi="Wingdings" w:hint="default"/>
+      </w:rPr>
+    </w:lvl>
+  </w:abstractNum>
+  <w:abstractNum w:abstractNumId="4" w15:restartNumberingAfterBreak="0">
+    <w:nsid w:val="513E0154"/>
+    <w:multiLevelType w:val="multilevel"/>
+    <w:tmpl w:val="4B929014"/>
+    <w:lvl w:ilvl="0">
+      <w:start w:val="1"/>
+      <w:numFmt w:val="bullet"/>
+      <w:lvlText w:val=""/>
+      <w:lvlJc w:val="left"/>
+      <w:pPr>
+        <w:tabs>
+          <w:tab w:val="num" w:pos="720"/>
+        </w:tabs>
+        <w:ind w:left="720" w:hanging="360"/>
+      </w:pPr>
+      <w:rPr>
+        <w:rFonts w:ascii="Symbol" w:hAnsi="Symbol" w:hint="default"/>
+        <w:sz w:val="20"/>
+      </w:rPr>
+    </w:lvl>
+    <w:lvl w:ilvl="1" w:tentative="1">
+      <w:start w:val="1"/>
+      <w:numFmt w:val="bullet"/>
+      <w:lvlText w:val="o"/>
+      <w:lvlJc w:val="left"/>
+      <w:pPr>
+        <w:tabs>
+          <w:tab w:val="num" w:pos="1440"/>
+        </w:tabs>
+        <w:ind w:left="1440" w:hanging="360"/>
+      </w:pPr>
+      <w:rPr>
+        <w:rFonts w:ascii="Courier New" w:hAnsi="Courier New" w:hint="default"/>
+        <w:sz w:val="20"/>
+      </w:rPr>
+    </w:lvl>
+    <w:lvl w:ilvl="2" w:tentative="1">
+      <w:start w:val="1"/>
+      <w:numFmt w:val="bullet"/>
+      <w:lvlText w:val=""/>
+      <w:lvlJc w:val="left"/>
+      <w:pPr>
+        <w:tabs>
+          <w:tab w:val="num" w:pos="2160"/>
+        </w:tabs>
+        <w:ind w:left="2160" w:hanging="360"/>
+      </w:pPr>
+      <w:rPr>
+        <w:rFonts w:ascii="Wingdings" w:hAnsi="Wingdings" w:hint="default"/>
+        <w:sz w:val="20"/>
+      </w:rPr>
+    </w:lvl>
+    <w:lvl w:ilvl="3" w:tentative="1">
+      <w:start w:val="1"/>
+      <w:numFmt w:val="bullet"/>
+      <w:lvlText w:val=""/>
+      <w:lvlJc w:val="left"/>
+      <w:pPr>
+        <w:tabs>
+          <w:tab w:val="num" w:pos="2880"/>
+        </w:tabs>
+        <w:ind w:left="2880" w:hanging="360"/>
+      </w:pPr>
+      <w:rPr>
+        <w:rFonts w:ascii="Wingdings" w:hAnsi="Wingdings" w:hint="default"/>
+        <w:sz w:val="20"/>
+      </w:rPr>
+    </w:lvl>
+    <w:lvl w:ilvl="4" w:tentative="1">
+      <w:start w:val="1"/>
+      <w:numFmt w:val="bullet"/>
+      <w:lvlText w:val=""/>
+      <w:lvlJc w:val="left"/>
+      <w:pPr>
+        <w:tabs>
+          <w:tab w:val="num" w:pos="3600"/>
+        </w:tabs>
+        <w:ind w:left="3600" w:hanging="360"/>
+      </w:pPr>
+      <w:rPr>
+        <w:rFonts w:ascii="Wingdings" w:hAnsi="Wingdings" w:hint="default"/>
+        <w:sz w:val="20"/>
+      </w:rPr>
+    </w:lvl>
+    <w:lvl w:ilvl="5" w:tentative="1">
+      <w:start w:val="1"/>
+      <w:numFmt w:val="bullet"/>
+      <w:lvlText w:val=""/>
+      <w:lvlJc w:val="left"/>
+      <w:pPr>
+        <w:tabs>
+          <w:tab w:val="num" w:pos="4320"/>
+        </w:tabs>
+        <w:ind w:left="4320" w:hanging="360"/>
+      </w:pPr>
+      <w:rPr>
+        <w:rFonts w:ascii="Wingdings" w:hAnsi="Wingdings" w:hint="default"/>
+        <w:sz w:val="20"/>
+      </w:rPr>
+    </w:lvl>
+    <w:lvl w:ilvl="6" w:tentative="1">
+      <w:start w:val="1"/>
+      <w:numFmt w:val="bullet"/>
+      <w:lvlText w:val=""/>
+      <w:lvlJc w:val="left"/>
+      <w:pPr>
+        <w:tabs>
+          <w:tab w:val="num" w:pos="5040"/>
+        </w:tabs>
+        <w:ind w:left="5040" w:hanging="360"/>
+      </w:pPr>
+      <w:rPr>
+        <w:rFonts w:ascii="Wingdings" w:hAnsi="Wingdings" w:hint="default"/>
+        <w:sz w:val="20"/>
+      </w:rPr>
+    </w:lvl>
+    <w:lvl w:ilvl="7" w:tentative="1">
+      <w:start w:val="1"/>
+      <w:numFmt w:val="bullet"/>
+      <w:lvlText w:val=""/>
+      <w:lvlJc w:val="left"/>
+      <w:pPr>
+        <w:tabs>
+          <w:tab w:val="num" w:pos="5760"/>
+        </w:tabs>
+        <w:ind w:left="5760" w:hanging="360"/>
+      </w:pPr>
+      <w:rPr>
+        <w:rFonts w:ascii="Wingdings" w:hAnsi="Wingdings" w:hint="default"/>
+        <w:sz w:val="20"/>
+      </w:rPr>
+    </w:lvl>
+    <w:lvl w:ilvl="8" w:tentative="1">
+      <w:start w:val="1"/>
+      <w:numFmt w:val="bullet"/>
+      <w:lvlText w:val=""/>
+      <w:lvlJc w:val="left"/>
+      <w:pPr>
+        <w:tabs>
+          <w:tab w:val="num" w:pos="6480"/>
+        </w:tabs>
+        <w:ind w:left="6480" w:hanging="360"/>
+      </w:pPr>
+      <w:rPr>
+        <w:rFonts w:ascii="Wingdings" w:hAnsi="Wingdings" w:hint="default"/>
+        <w:sz w:val="20"/>
+      </w:rPr>
+    </w:lvl>
+  </w:abstractNum>
+  <w:abstractNum w:abstractNumId="5" w15:restartNumberingAfterBreak="0">
+    <w:nsid w:val="6EF86174"/>
+    <w:multiLevelType w:val="multilevel"/>
+    <w:tmpl w:val="CE3A0A58"/>
+    <w:lvl w:ilvl="0">
+      <w:start w:val="1"/>
+      <w:numFmt w:val="bullet"/>
+      <w:lvlText w:val=""/>
+      <w:lvlJc w:val="left"/>
+      <w:pPr>
+        <w:tabs>
+          <w:tab w:val="num" w:pos="720"/>
+        </w:tabs>
+        <w:ind w:left="720" w:hanging="360"/>
+      </w:pPr>
+      <w:rPr>
+        <w:rFonts w:ascii="Symbol" w:hAnsi="Symbol" w:hint="default"/>
+        <w:sz w:val="20"/>
+      </w:rPr>
+    </w:lvl>
+    <w:lvl w:ilvl="1" w:tentative="1">
+      <w:start w:val="1"/>
+      <w:numFmt w:val="bullet"/>
+      <w:lvlText w:val="o"/>
+      <w:lvlJc w:val="left"/>
+      <w:pPr>
+        <w:tabs>
+          <w:tab w:val="num" w:pos="1440"/>
+        </w:tabs>
+        <w:ind w:left="1440" w:hanging="360"/>
+      </w:pPr>
+      <w:rPr>
+        <w:rFonts w:ascii="Courier New" w:hAnsi="Courier New" w:hint="default"/>
+        <w:sz w:val="20"/>
+      </w:rPr>
+    </w:lvl>
+    <w:lvl w:ilvl="2" w:tentative="1">
+      <w:start w:val="1"/>
+      <w:numFmt w:val="bullet"/>
+      <w:lvlText w:val=""/>
+      <w:lvlJc w:val="left"/>
+      <w:pPr>
+        <w:tabs>
+          <w:tab w:val="num" w:pos="2160"/>
+        </w:tabs>
+        <w:ind w:left="2160" w:hanging="360"/>
+      </w:pPr>
+      <w:rPr>
+        <w:rFonts w:ascii="Wingdings" w:hAnsi="Wingdings" w:hint="default"/>
+        <w:sz w:val="20"/>
+      </w:rPr>
+    </w:lvl>
+    <w:lvl w:ilvl="3" w:tentative="1">
+      <w:start w:val="1"/>
+      <w:numFmt w:val="bullet"/>
+      <w:lvlText w:val=""/>
+      <w:lvlJc w:val="left"/>
+      <w:pPr>
+        <w:tabs>
+          <w:tab w:val="num" w:pos="2880"/>
+        </w:tabs>
+        <w:ind w:left="2880" w:hanging="360"/>
+      </w:pPr>
+      <w:rPr>
+        <w:rFonts w:ascii="Wingdings" w:hAnsi="Wingdings" w:hint="default"/>
+        <w:sz w:val="20"/>
+      </w:rPr>
+    </w:lvl>
+    <w:lvl w:ilvl="4" w:tentative="1">
+      <w:start w:val="1"/>
+      <w:numFmt w:val="bullet"/>
+      <w:lvlText w:val=""/>
+      <w:lvlJc w:val="left"/>
+      <w:pPr>
+        <w:tabs>
+          <w:tab w:val="num" w:pos="3600"/>
+        </w:tabs>
+        <w:ind w:left="3600" w:hanging="360"/>
+      </w:pPr>
+      <w:rPr>
+        <w:rFonts w:ascii="Wingdings" w:hAnsi="Wingdings" w:hint="default"/>
+        <w:sz w:val="20"/>
+      </w:rPr>
+    </w:lvl>
+    <w:lvl w:ilvl="5" w:tentative="1">
+      <w:start w:val="1"/>
+      <w:numFmt w:val="bullet"/>
+      <w:lvlText w:val=""/>
+      <w:lvlJc w:val="left"/>
+      <w:pPr>
+        <w:tabs>
+          <w:tab w:val="num" w:pos="4320"/>
+        </w:tabs>
+        <w:ind w:left="4320" w:hanging="360"/>
+      </w:pPr>
+      <w:rPr>
+        <w:rFonts w:ascii="Wingdings" w:hAnsi="Wingdings" w:hint="default"/>
+        <w:sz w:val="20"/>
+      </w:rPr>
+    </w:lvl>
+    <w:lvl w:ilvl="6" w:tentative="1">
+      <w:start w:val="1"/>
+      <w:numFmt w:val="bullet"/>
+      <w:lvlText w:val=""/>
+      <w:lvlJc w:val="left"/>
+      <w:pPr>
+        <w:tabs>
+          <w:tab w:val="num" w:pos="5040"/>
+        </w:tabs>
+        <w:ind w:left="5040" w:hanging="360"/>
+      </w:pPr>
+      <w:rPr>
+        <w:rFonts w:ascii="Wingdings" w:hAnsi="Wingdings" w:hint="default"/>
+        <w:sz w:val="20"/>
+      </w:rPr>
+    </w:lvl>
+    <w:lvl w:ilvl="7" w:tentative="1">
+      <w:start w:val="1"/>
+      <w:numFmt w:val="bullet"/>
+      <w:lvlText w:val=""/>
+      <w:lvlJc w:val="left"/>
+      <w:pPr>
+        <w:tabs>
+          <w:tab w:val="num" w:pos="5760"/>
+        </w:tabs>
+        <w:ind w:left="5760" w:hanging="360"/>
+      </w:pPr>
+      <w:rPr>
+        <w:rFonts w:ascii="Wingdings" w:hAnsi="Wingdings" w:hint="default"/>
+        <w:sz w:val="20"/>
+      </w:rPr>
+    </w:lvl>
+    <w:lvl w:ilvl="8" w:tentative="1">
+      <w:start w:val="1"/>
+      <w:numFmt w:val="bullet"/>
+      <w:lvlText w:val=""/>
+      <w:lvlJc w:val="left"/>
+      <w:pPr>
+        <w:tabs>
+          <w:tab w:val="num" w:pos="6480"/>
+        </w:tabs>
+        <w:ind w:left="6480" w:hanging="360"/>
+      </w:pPr>
+      <w:rPr>
+        <w:rFonts w:ascii="Wingdings" w:hAnsi="Wingdings" w:hint="default"/>
+        <w:sz w:val="20"/>
+      </w:rPr>
+    </w:lvl>
+  </w:abstractNum>
+  <w:abstractNum w:abstractNumId="6" w15:restartNumberingAfterBreak="0">
+    <w:nsid w:val="70552E1C"/>
+    <w:multiLevelType w:val="hybridMultilevel"/>
+    <w:tmpl w:val="8B3CEA8C"/>
+    <w:lvl w:ilvl="0" w:tplc="280A000D">
+      <w:start w:val="1"/>
+      <w:numFmt w:val="bullet"/>
+      <w:lvlText w:val=""/>
+      <w:lvlJc w:val="left"/>
+      <w:pPr>
+        <w:ind w:left="720" w:hanging="360"/>
+      </w:pPr>
+      <w:rPr>
+        <w:rFonts w:ascii="Wingdings" w:hAnsi="Wingdings" w:hint="default"/>
+      </w:rPr>
+    </w:lvl>
+    <w:lvl w:ilvl="1" w:tplc="280A0003" w:tentative="1">
+      <w:start w:val="1"/>
+      <w:numFmt w:val="bullet"/>
+      <w:lvlText w:val="o"/>
+      <w:lvlJc w:val="left"/>
+      <w:pPr>
+        <w:ind w:left="1440" w:hanging="360"/>
+      </w:pPr>
+      <w:rPr>
+        <w:rFonts w:ascii="Courier New" w:hAnsi="Courier New" w:cs="Courier New" w:hint="default"/>
+      </w:rPr>
+    </w:lvl>
+    <w:lvl w:ilvl="2" w:tplc="280A0005" w:tentative="1">
+      <w:start w:val="1"/>
+      <w:numFmt w:val="bullet"/>
+      <w:lvlText w:val=""/>
+      <w:lvlJc w:val="left"/>
+      <w:pPr>
+        <w:ind w:left="2160" w:hanging="360"/>
+      </w:pPr>
+      <w:rPr>
+        <w:rFonts w:ascii="Wingdings" w:hAnsi="Wingdings" w:hint="default"/>
+      </w:rPr>
+    </w:lvl>
+    <w:lvl w:ilvl="3" w:tplc="280A0001" w:tentative="1">
+      <w:start w:val="1"/>
+      <w:numFmt w:val="bullet"/>
+      <w:lvlText w:val=""/>
+      <w:lvlJc w:val="left"/>
+      <w:pPr>
+        <w:ind w:left="2880" w:hanging="360"/>
+      </w:pPr>
+      <w:rPr>
+        <w:rFonts w:ascii="Symbol" w:hAnsi="Symbol" w:hint="default"/>
+      </w:rPr>
+    </w:lvl>
+    <w:lvl w:ilvl="4" w:tplc="280A0003" w:tentative="1">
+      <w:start w:val="1"/>
+      <w:numFmt w:val="bullet"/>
+      <w:lvlText w:val="o"/>
+      <w:lvlJc w:val="left"/>
+      <w:pPr>
+        <w:ind w:left="3600" w:hanging="360"/>
+      </w:pPr>
+      <w:rPr>
+        <w:rFonts w:ascii="Courier New" w:hAnsi="Courier New" w:cs="Courier New" w:hint="default"/>
+      </w:rPr>
+    </w:lvl>
+    <w:lvl w:ilvl="5" w:tplc="280A0005" w:tentative="1">
+      <w:start w:val="1"/>
+      <w:numFmt w:val="bullet"/>
+      <w:lvlText w:val=""/>
+      <w:lvlJc w:val="left"/>
+      <w:pPr>
+        <w:ind w:left="4320" w:hanging="360"/>
+      </w:pPr>
+      <w:rPr>
+        <w:rFonts w:ascii="Wingdings" w:hAnsi="Wingdings" w:hint="default"/>
+      </w:rPr>
+    </w:lvl>
+    <w:lvl w:ilvl="6" w:tplc="280A0001" w:tentative="1">
+      <w:start w:val="1"/>
+      <w:numFmt w:val="bullet"/>
+      <w:lvlText w:val=""/>
+      <w:lvlJc w:val="left"/>
+      <w:pPr>
+        <w:ind w:left="5040" w:hanging="360"/>
+      </w:pPr>
+      <w:rPr>
+        <w:rFonts w:ascii="Symbol" w:hAnsi="Symbol" w:hint="default"/>
+      </w:rPr>
+    </w:lvl>
+    <w:lvl w:ilvl="7" w:tplc="280A0003" w:tentative="1">
+      <w:start w:val="1"/>
+      <w:numFmt w:val="bullet"/>
+      <w:lvlText w:val="o"/>
+      <w:lvlJc w:val="left"/>
+      <w:pPr>
+        <w:ind w:left="5760" w:hanging="360"/>
+      </w:pPr>
+      <w:rPr>
+        <w:rFonts w:ascii="Courier New" w:hAnsi="Courier New" w:cs="Courier New" w:hint="default"/>
+      </w:rPr>
+    </w:lvl>
+    <w:lvl w:ilvl="8" w:tplc="280A0005" w:tentative="1">
+      <w:start w:val="1"/>
+      <w:numFmt w:val="bullet"/>
+      <w:lvlText w:val=""/>
+      <w:lvlJc w:val="left"/>
+      <w:pPr>
+        <w:ind w:left="6480" w:hanging="360"/>
+      </w:pPr>
+      <w:rPr>
+        <w:rFonts w:ascii="Wingdings" w:hAnsi="Wingdings" w:hint="default"/>
+      </w:rPr>
+    </w:lvl>
+  </w:abstractNum>
+  <w:abstractNum w:abstractNumId="7" w15:restartNumberingAfterBreak="0">
     <w:nsid w:val="75767782"/>
     <w:multiLevelType w:val="multilevel"/>
     <w:tmpl w:val="59C8B00C"/>
@@ -2492,8 +5428,333 @@
       </w:pPr>
     </w:lvl>
   </w:abstractNum>
+  <w:abstractNum w:abstractNumId="8" w15:restartNumberingAfterBreak="0">
+    <w:nsid w:val="75D95F95"/>
+    <w:multiLevelType w:val="multilevel"/>
+    <w:tmpl w:val="5B2AB5EC"/>
+    <w:lvl w:ilvl="0">
+      <w:start w:val="1"/>
+      <w:numFmt w:val="bullet"/>
+      <w:lvlText w:val=""/>
+      <w:lvlJc w:val="left"/>
+      <w:pPr>
+        <w:tabs>
+          <w:tab w:val="num" w:pos="720"/>
+        </w:tabs>
+        <w:ind w:left="720" w:hanging="360"/>
+      </w:pPr>
+      <w:rPr>
+        <w:rFonts w:ascii="Symbol" w:hAnsi="Symbol" w:hint="default"/>
+        <w:sz w:val="20"/>
+      </w:rPr>
+    </w:lvl>
+    <w:lvl w:ilvl="1" w:tentative="1">
+      <w:start w:val="1"/>
+      <w:numFmt w:val="bullet"/>
+      <w:lvlText w:val="o"/>
+      <w:lvlJc w:val="left"/>
+      <w:pPr>
+        <w:tabs>
+          <w:tab w:val="num" w:pos="1440"/>
+        </w:tabs>
+        <w:ind w:left="1440" w:hanging="360"/>
+      </w:pPr>
+      <w:rPr>
+        <w:rFonts w:ascii="Courier New" w:hAnsi="Courier New" w:hint="default"/>
+        <w:sz w:val="20"/>
+      </w:rPr>
+    </w:lvl>
+    <w:lvl w:ilvl="2" w:tentative="1">
+      <w:start w:val="1"/>
+      <w:numFmt w:val="bullet"/>
+      <w:lvlText w:val=""/>
+      <w:lvlJc w:val="left"/>
+      <w:pPr>
+        <w:tabs>
+          <w:tab w:val="num" w:pos="2160"/>
+        </w:tabs>
+        <w:ind w:left="2160" w:hanging="360"/>
+      </w:pPr>
+      <w:rPr>
+        <w:rFonts w:ascii="Wingdings" w:hAnsi="Wingdings" w:hint="default"/>
+        <w:sz w:val="20"/>
+      </w:rPr>
+    </w:lvl>
+    <w:lvl w:ilvl="3" w:tentative="1">
+      <w:start w:val="1"/>
+      <w:numFmt w:val="bullet"/>
+      <w:lvlText w:val=""/>
+      <w:lvlJc w:val="left"/>
+      <w:pPr>
+        <w:tabs>
+          <w:tab w:val="num" w:pos="2880"/>
+        </w:tabs>
+        <w:ind w:left="2880" w:hanging="360"/>
+      </w:pPr>
+      <w:rPr>
+        <w:rFonts w:ascii="Wingdings" w:hAnsi="Wingdings" w:hint="default"/>
+        <w:sz w:val="20"/>
+      </w:rPr>
+    </w:lvl>
+    <w:lvl w:ilvl="4" w:tentative="1">
+      <w:start w:val="1"/>
+      <w:numFmt w:val="bullet"/>
+      <w:lvlText w:val=""/>
+      <w:lvlJc w:val="left"/>
+      <w:pPr>
+        <w:tabs>
+          <w:tab w:val="num" w:pos="3600"/>
+        </w:tabs>
+        <w:ind w:left="3600" w:hanging="360"/>
+      </w:pPr>
+      <w:rPr>
+        <w:rFonts w:ascii="Wingdings" w:hAnsi="Wingdings" w:hint="default"/>
+        <w:sz w:val="20"/>
+      </w:rPr>
+    </w:lvl>
+    <w:lvl w:ilvl="5" w:tentative="1">
+      <w:start w:val="1"/>
+      <w:numFmt w:val="bullet"/>
+      <w:lvlText w:val=""/>
+      <w:lvlJc w:val="left"/>
+      <w:pPr>
+        <w:tabs>
+          <w:tab w:val="num" w:pos="4320"/>
+        </w:tabs>
+        <w:ind w:left="4320" w:hanging="360"/>
+      </w:pPr>
+      <w:rPr>
+        <w:rFonts w:ascii="Wingdings" w:hAnsi="Wingdings" w:hint="default"/>
+        <w:sz w:val="20"/>
+      </w:rPr>
+    </w:lvl>
+    <w:lvl w:ilvl="6" w:tentative="1">
+      <w:start w:val="1"/>
+      <w:numFmt w:val="bullet"/>
+      <w:lvlText w:val=""/>
+      <w:lvlJc w:val="left"/>
+      <w:pPr>
+        <w:tabs>
+          <w:tab w:val="num" w:pos="5040"/>
+        </w:tabs>
+        <w:ind w:left="5040" w:hanging="360"/>
+      </w:pPr>
+      <w:rPr>
+        <w:rFonts w:ascii="Wingdings" w:hAnsi="Wingdings" w:hint="default"/>
+        <w:sz w:val="20"/>
+      </w:rPr>
+    </w:lvl>
+    <w:lvl w:ilvl="7" w:tentative="1">
+      <w:start w:val="1"/>
+      <w:numFmt w:val="bullet"/>
+      <w:lvlText w:val=""/>
+      <w:lvlJc w:val="left"/>
+      <w:pPr>
+        <w:tabs>
+          <w:tab w:val="num" w:pos="5760"/>
+        </w:tabs>
+        <w:ind w:left="5760" w:hanging="360"/>
+      </w:pPr>
+      <w:rPr>
+        <w:rFonts w:ascii="Wingdings" w:hAnsi="Wingdings" w:hint="default"/>
+        <w:sz w:val="20"/>
+      </w:rPr>
+    </w:lvl>
+    <w:lvl w:ilvl="8" w:tentative="1">
+      <w:start w:val="1"/>
+      <w:numFmt w:val="bullet"/>
+      <w:lvlText w:val=""/>
+      <w:lvlJc w:val="left"/>
+      <w:pPr>
+        <w:tabs>
+          <w:tab w:val="num" w:pos="6480"/>
+        </w:tabs>
+        <w:ind w:left="6480" w:hanging="360"/>
+      </w:pPr>
+      <w:rPr>
+        <w:rFonts w:ascii="Wingdings" w:hAnsi="Wingdings" w:hint="default"/>
+        <w:sz w:val="20"/>
+      </w:rPr>
+    </w:lvl>
+  </w:abstractNum>
+  <w:abstractNum w:abstractNumId="9" w15:restartNumberingAfterBreak="0">
+    <w:nsid w:val="7CEE7E35"/>
+    <w:multiLevelType w:val="multilevel"/>
+    <w:tmpl w:val="3A2E55E2"/>
+    <w:lvl w:ilvl="0">
+      <w:start w:val="1"/>
+      <w:numFmt w:val="bullet"/>
+      <w:lvlText w:val=""/>
+      <w:lvlJc w:val="left"/>
+      <w:pPr>
+        <w:tabs>
+          <w:tab w:val="num" w:pos="720"/>
+        </w:tabs>
+        <w:ind w:left="720" w:hanging="360"/>
+      </w:pPr>
+      <w:rPr>
+        <w:rFonts w:ascii="Symbol" w:hAnsi="Symbol" w:hint="default"/>
+        <w:sz w:val="20"/>
+      </w:rPr>
+    </w:lvl>
+    <w:lvl w:ilvl="1" w:tentative="1">
+      <w:start w:val="1"/>
+      <w:numFmt w:val="bullet"/>
+      <w:lvlText w:val="o"/>
+      <w:lvlJc w:val="left"/>
+      <w:pPr>
+        <w:tabs>
+          <w:tab w:val="num" w:pos="1440"/>
+        </w:tabs>
+        <w:ind w:left="1440" w:hanging="360"/>
+      </w:pPr>
+      <w:rPr>
+        <w:rFonts w:ascii="Courier New" w:hAnsi="Courier New" w:hint="default"/>
+        <w:sz w:val="20"/>
+      </w:rPr>
+    </w:lvl>
+    <w:lvl w:ilvl="2" w:tentative="1">
+      <w:start w:val="1"/>
+      <w:numFmt w:val="bullet"/>
+      <w:lvlText w:val=""/>
+      <w:lvlJc w:val="left"/>
+      <w:pPr>
+        <w:tabs>
+          <w:tab w:val="num" w:pos="2160"/>
+        </w:tabs>
+        <w:ind w:left="2160" w:hanging="360"/>
+      </w:pPr>
+      <w:rPr>
+        <w:rFonts w:ascii="Wingdings" w:hAnsi="Wingdings" w:hint="default"/>
+        <w:sz w:val="20"/>
+      </w:rPr>
+    </w:lvl>
+    <w:lvl w:ilvl="3" w:tentative="1">
+      <w:start w:val="1"/>
+      <w:numFmt w:val="bullet"/>
+      <w:lvlText w:val=""/>
+      <w:lvlJc w:val="left"/>
+      <w:pPr>
+        <w:tabs>
+          <w:tab w:val="num" w:pos="2880"/>
+        </w:tabs>
+        <w:ind w:left="2880" w:hanging="360"/>
+      </w:pPr>
+      <w:rPr>
+        <w:rFonts w:ascii="Wingdings" w:hAnsi="Wingdings" w:hint="default"/>
+        <w:sz w:val="20"/>
+      </w:rPr>
+    </w:lvl>
+    <w:lvl w:ilvl="4" w:tentative="1">
+      <w:start w:val="1"/>
+      <w:numFmt w:val="bullet"/>
+      <w:lvlText w:val=""/>
+      <w:lvlJc w:val="left"/>
+      <w:pPr>
+        <w:tabs>
+          <w:tab w:val="num" w:pos="3600"/>
+        </w:tabs>
+        <w:ind w:left="3600" w:hanging="360"/>
+      </w:pPr>
+      <w:rPr>
+        <w:rFonts w:ascii="Wingdings" w:hAnsi="Wingdings" w:hint="default"/>
+        <w:sz w:val="20"/>
+      </w:rPr>
+    </w:lvl>
+    <w:lvl w:ilvl="5" w:tentative="1">
+      <w:start w:val="1"/>
+      <w:numFmt w:val="bullet"/>
+      <w:lvlText w:val=""/>
+      <w:lvlJc w:val="left"/>
+      <w:pPr>
+        <w:tabs>
+          <w:tab w:val="num" w:pos="4320"/>
+        </w:tabs>
+        <w:ind w:left="4320" w:hanging="360"/>
+      </w:pPr>
+      <w:rPr>
+        <w:rFonts w:ascii="Wingdings" w:hAnsi="Wingdings" w:hint="default"/>
+        <w:sz w:val="20"/>
+      </w:rPr>
+    </w:lvl>
+    <w:lvl w:ilvl="6" w:tentative="1">
+      <w:start w:val="1"/>
+      <w:numFmt w:val="bullet"/>
+      <w:lvlText w:val=""/>
+      <w:lvlJc w:val="left"/>
+      <w:pPr>
+        <w:tabs>
+          <w:tab w:val="num" w:pos="5040"/>
+        </w:tabs>
+        <w:ind w:left="5040" w:hanging="360"/>
+      </w:pPr>
+      <w:rPr>
+        <w:rFonts w:ascii="Wingdings" w:hAnsi="Wingdings" w:hint="default"/>
+        <w:sz w:val="20"/>
+      </w:rPr>
+    </w:lvl>
+    <w:lvl w:ilvl="7" w:tentative="1">
+      <w:start w:val="1"/>
+      <w:numFmt w:val="bullet"/>
+      <w:lvlText w:val=""/>
+      <w:lvlJc w:val="left"/>
+      <w:pPr>
+        <w:tabs>
+          <w:tab w:val="num" w:pos="5760"/>
+        </w:tabs>
+        <w:ind w:left="5760" w:hanging="360"/>
+      </w:pPr>
+      <w:rPr>
+        <w:rFonts w:ascii="Wingdings" w:hAnsi="Wingdings" w:hint="default"/>
+        <w:sz w:val="20"/>
+      </w:rPr>
+    </w:lvl>
+    <w:lvl w:ilvl="8" w:tentative="1">
+      <w:start w:val="1"/>
+      <w:numFmt w:val="bullet"/>
+      <w:lvlText w:val=""/>
+      <w:lvlJc w:val="left"/>
+      <w:pPr>
+        <w:tabs>
+          <w:tab w:val="num" w:pos="6480"/>
+        </w:tabs>
+        <w:ind w:left="6480" w:hanging="360"/>
+      </w:pPr>
+      <w:rPr>
+        <w:rFonts w:ascii="Wingdings" w:hAnsi="Wingdings" w:hint="default"/>
+        <w:sz w:val="20"/>
+      </w:rPr>
+    </w:lvl>
+  </w:abstractNum>
   <w:num w:numId="1">
+    <w:abstractNumId w:val="7"/>
+  </w:num>
+  <w:num w:numId="2">
+    <w:abstractNumId w:val="1"/>
+  </w:num>
+  <w:num w:numId="3">
+    <w:abstractNumId w:val="6"/>
+  </w:num>
+  <w:num w:numId="4">
+    <w:abstractNumId w:val="3"/>
+  </w:num>
+  <w:num w:numId="5">
+    <w:abstractNumId w:val="4"/>
+  </w:num>
+  <w:num w:numId="6">
+    <w:abstractNumId w:val="2"/>
+  </w:num>
+  <w:num w:numId="7">
+    <w:abstractNumId w:val="9"/>
+  </w:num>
+  <w:num w:numId="8">
+    <w:abstractNumId w:val="5"/>
+  </w:num>
+  <w:num w:numId="9">
     <w:abstractNumId w:val="0"/>
+  </w:num>
+  <w:num w:numId="10">
+    <w:abstractNumId w:val="8"/>
   </w:num>
 </w:numbering>
 </file>
@@ -3023,6 +6284,25 @@
       <w:contextualSpacing/>
     </w:pPr>
   </w:style>
+  <w:style w:type="table" w:styleId="Tablaconcuadrcula">
+    <w:name w:val="Table Grid"/>
+    <w:basedOn w:val="Tablanormal"/>
+    <w:uiPriority w:val="39"/>
+    <w:rsid w:val="0019658C"/>
+    <w:pPr>
+      <w:spacing w:after="0" w:line="240" w:lineRule="auto"/>
+    </w:pPr>
+    <w:tblPr>
+      <w:tblBorders>
+        <w:top w:val="single" w:sz="4" w:space="0" w:color="auto"/>
+        <w:left w:val="single" w:sz="4" w:space="0" w:color="auto"/>
+        <w:bottom w:val="single" w:sz="4" w:space="0" w:color="auto"/>
+        <w:right w:val="single" w:sz="4" w:space="0" w:color="auto"/>
+        <w:insideH w:val="single" w:sz="4" w:space="0" w:color="auto"/>
+        <w:insideV w:val="single" w:sz="4" w:space="0" w:color="auto"/>
+      </w:tblBorders>
+    </w:tblPr>
+  </w:style>
 </w:styles>
 </file>
 

</xml_diff>